<commit_message>
completed plotting-graphs and added the png's to the report
</commit_message>
<xml_diff>
--- a/report/Introduction.docx
+++ b/report/Introduction.docx
@@ -2,6 +2,8 @@
 <file path=word/document.xml><?xml version="1.0" encoding="utf-8"?>
 <w:document xmlns:wpc="http://schemas.microsoft.com/office/word/2010/wordprocessingCanvas" xmlns:cx="http://schemas.microsoft.com/office/drawing/2014/chartex" xmlns:cx1="http://schemas.microsoft.com/office/drawing/2015/9/8/chartex" xmlns:cx2="http://schemas.microsoft.com/office/drawing/2015/10/21/chartex" xmlns:cx3="http://schemas.microsoft.com/office/drawing/2016/5/9/chartex" xmlns:cx4="http://schemas.microsoft.com/office/drawing/2016/5/10/chartex" xmlns:cx5="http://schemas.microsoft.com/office/drawing/2016/5/11/chartex" xmlns:cx6="http://schemas.microsoft.com/office/drawing/2016/5/12/chartex" xmlns:cx7="http://schemas.microsoft.com/office/drawing/2016/5/13/chartex" xmlns:cx8="http://schemas.microsoft.com/office/drawing/2016/5/14/chartex" xmlns:mc="http://schemas.openxmlformats.org/markup-compatibility/2006" xmlns:aink="http://schemas.microsoft.com/office/drawing/2016/ink" xmlns:am3d="http://schemas.microsoft.com/office/drawing/2017/model3d" xmlns:o="urn:schemas-microsoft-com:office:office" xmlns:r="http://schemas.openxmlformats.org/officeDocument/2006/relationships" xmlns:m="http://schemas.openxmlformats.org/officeDocument/2006/math" xmlns:v="urn:schemas-microsoft-com:vml" xmlns:wp14="http://schemas.microsoft.com/office/word/2010/wordprocessingDrawing" xmlns:wp="http://schemas.openxmlformats.org/drawingml/2006/wordprocessingDrawing" xmlns:w10="urn:schemas-microsoft-com:office:word" xmlns:w="http://schemas.openxmlformats.org/wordprocessingml/2006/main" xmlns:w14="http://schemas.microsoft.com/office/word/2010/wordml" xmlns:w15="http://schemas.microsoft.com/office/word/2012/wordml" xmlns:w16cex="http://schemas.microsoft.com/office/word/2018/wordml/cex" xmlns:w16cid="http://schemas.microsoft.com/office/word/2016/wordml/cid" xmlns:w16="http://schemas.microsoft.com/office/word/2018/wordml" xmlns:w16sdtdh="http://schemas.microsoft.com/office/word/2020/wordml/sdtdatahash" xmlns:w16se="http://schemas.microsoft.com/office/word/2015/wordml/symex" xmlns:wpg="http://schemas.microsoft.com/office/word/2010/wordprocessingGroup" xmlns:wpi="http://schemas.microsoft.com/office/word/2010/wordprocessingInk" xmlns:wne="http://schemas.microsoft.com/office/word/2006/wordml" xmlns:wps="http://schemas.microsoft.com/office/word/2010/wordprocessingShape" mc:Ignorable="w14 w15 w16se w16cid w16 w16cex w16sdtdh wp14">
   <w:body>
+    <w:bookmarkStart w:id="0" w:name="_Hlk99735013" w:displacedByCustomXml="next"/>
+    <w:bookmarkEnd w:id="0" w:displacedByCustomXml="next"/>
     <w:sdt>
       <w:sdtPr>
         <w:id w:val="1453207996"/>
@@ -10,6 +12,7 @@
           <w:docPartUnique/>
         </w:docPartObj>
       </w:sdtPr>
+      <w:sdtEndPr/>
       <w:sdtContent>
         <w:p>
           <w:r>
@@ -172,6 +175,7 @@
                   <w:dataBinding w:prefixMappings="xmlns:ns0='http://schemas.openxmlformats.org/package/2006/metadata/core-properties' xmlns:ns1='http://purl.org/dc/elements/1.1/'" w:xpath="/ns0:coreProperties[1]/ns1:title[1]" w:storeItemID="{6C3C8BC8-F283-45AE-878A-BAB7291924A1}"/>
                   <w:text/>
                 </w:sdtPr>
+                <w:sdtEndPr/>
                 <w:sdtContent>
                   <w:p>
                     <w:pPr>
@@ -268,6 +272,13 @@
     </w:sdt>
     <w:sdt>
       <w:sdtPr>
+        <w:rPr>
+          <w:rFonts w:asciiTheme="minorHAnsi" w:eastAsiaTheme="minorHAnsi" w:hAnsiTheme="minorHAnsi" w:cstheme="minorBidi"/>
+          <w:color w:val="auto"/>
+          <w:sz w:val="22"/>
+          <w:szCs w:val="22"/>
+          <w:lang w:val="en-GB"/>
+        </w:rPr>
         <w:id w:val="482673162"/>
         <w:docPartObj>
           <w:docPartGallery w:val="Table of Contents"/>
@@ -276,14 +287,9 @@
       </w:sdtPr>
       <w:sdtEndPr>
         <w:rPr>
-          <w:rFonts w:asciiTheme="minorHAnsi" w:eastAsiaTheme="minorHAnsi" w:hAnsiTheme="minorHAnsi" w:cstheme="minorBidi"/>
           <w:b/>
           <w:bCs/>
           <w:noProof/>
-          <w:color w:val="auto"/>
-          <w:sz w:val="22"/>
-          <w:szCs w:val="22"/>
-          <w:lang w:val="en-GB"/>
         </w:rPr>
       </w:sdtEndPr>
       <w:sdtContent>
@@ -1739,7 +1745,7 @@
       <w:pPr>
         <w:pStyle w:val="Heading1"/>
       </w:pPr>
-      <w:bookmarkStart w:id="0" w:name="_Toc99728878"/>
+      <w:bookmarkStart w:id="1" w:name="_Toc99728878"/>
       <w:r>
         <w:lastRenderedPageBreak/>
         <w:t>Opinion forming</w:t>
@@ -1747,7 +1753,7 @@
       <w:r>
         <w:t xml:space="preserve"> – A network theory problem.</w:t>
       </w:r>
-      <w:bookmarkEnd w:id="0"/>
+      <w:bookmarkEnd w:id="1"/>
       <w:r>
         <w:t xml:space="preserve"> </w:t>
       </w:r>
@@ -1761,14 +1767,14 @@
       <w:pPr>
         <w:pStyle w:val="Heading2"/>
       </w:pPr>
-      <w:bookmarkStart w:id="1" w:name="_Toc99728879"/>
+      <w:bookmarkStart w:id="2" w:name="_Toc99728879"/>
       <w:r>
         <w:t>Beginning of O</w:t>
       </w:r>
       <w:r>
         <w:t>pinion forming</w:t>
       </w:r>
-      <w:bookmarkEnd w:id="1"/>
+      <w:bookmarkEnd w:id="2"/>
     </w:p>
     <w:p>
       <w:pPr>
@@ -1817,18 +1823,18 @@
       <w:pPr>
         <w:pStyle w:val="Heading2"/>
       </w:pPr>
-      <w:bookmarkStart w:id="2" w:name="_Toc99728880"/>
+      <w:bookmarkStart w:id="3" w:name="_Toc99728880"/>
       <w:r>
         <w:t>Where has opinion forming been used before</w:t>
       </w:r>
-      <w:bookmarkEnd w:id="2"/>
+      <w:bookmarkEnd w:id="3"/>
     </w:p>
     <w:p/>
     <w:p>
       <w:pPr>
         <w:pStyle w:val="Heading2"/>
       </w:pPr>
-      <w:bookmarkStart w:id="3" w:name="_Toc99728881"/>
+      <w:bookmarkStart w:id="4" w:name="_Toc99728881"/>
       <w:r>
         <w:t xml:space="preserve">Different </w:t>
       </w:r>
@@ -1841,7 +1847,7 @@
       <w:r>
         <w:t>Opinion forming</w:t>
       </w:r>
-      <w:bookmarkEnd w:id="3"/>
+      <w:bookmarkEnd w:id="4"/>
     </w:p>
     <w:p>
       <w:pPr>
@@ -1965,11 +1971,11 @@
       <w:pPr>
         <w:pStyle w:val="Heading2"/>
       </w:pPr>
-      <w:bookmarkStart w:id="4" w:name="_Toc99728882"/>
+      <w:bookmarkStart w:id="5" w:name="_Toc99728882"/>
       <w:r>
         <w:t>Agent based Models</w:t>
       </w:r>
-      <w:bookmarkEnd w:id="4"/>
+      <w:bookmarkEnd w:id="5"/>
     </w:p>
     <w:p>
       <w:pPr>
@@ -1983,11 +1989,11 @@
       <w:pPr>
         <w:pStyle w:val="Heading1"/>
       </w:pPr>
-      <w:bookmarkStart w:id="5" w:name="_Toc99728883"/>
+      <w:bookmarkStart w:id="6" w:name="_Toc99728883"/>
       <w:r>
         <w:t>Introduction to graph theory</w:t>
       </w:r>
-      <w:bookmarkEnd w:id="5"/>
+      <w:bookmarkEnd w:id="6"/>
       <w:r>
         <w:t xml:space="preserve"> </w:t>
       </w:r>
@@ -2150,7 +2156,7 @@
             <v:path gradientshapeok="t" o:connecttype="rect"/>
           </v:shapetype>
           <v:shape id="Text Box 8" o:spid="_x0000_s1026" type="#_x0000_t202" style="position:absolute;left:0;text-align:left;margin-left:128.15pt;margin-top:123.45pt;width:195pt;height:.05pt;z-index:251658240;visibility:visible;mso-wrap-style:square;mso-wrap-distance-left:9pt;mso-wrap-distance-top:0;mso-wrap-distance-right:9pt;mso-wrap-distance-bottom:0;mso-position-horizontal:absolute;mso-position-horizontal-relative:text;mso-position-vertical:absolute;mso-position-vertical-relative:text;v-text-anchor:top" o:gfxdata="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" stroked="f">
-            <v:textbox style="mso-fit-shape-to-text:t" inset="0,0,0,0">
+            <v:textbox style="mso-next-textbox:#Text Box 8;mso-fit-shape-to-text:t" inset="0,0,0,0">
               <w:txbxContent>
                 <w:p>
                   <w:pPr>
@@ -2162,14 +2168,27 @@
                   <w:r>
                     <w:t xml:space="preserve">Figure </w:t>
                   </w:r>
-                  <w:fldSimple w:instr=" SEQ Figure \* ARABIC ">
-                    <w:r>
-                      <w:rPr>
-                        <w:noProof/>
-                      </w:rPr>
-                      <w:t>2</w:t>
-                    </w:r>
-                  </w:fldSimple>
+                  <w:r>
+                    <w:fldChar w:fldCharType="begin"/>
+                  </w:r>
+                  <w:r>
+                    <w:instrText xml:space="preserve"> SEQ Figure \* ARABIC </w:instrText>
+                  </w:r>
+                  <w:r>
+                    <w:fldChar w:fldCharType="separate"/>
+                  </w:r>
+                  <w:r>
+                    <w:rPr>
+                      <w:noProof/>
+                    </w:rPr>
+                    <w:t>2</w:t>
+                  </w:r>
+                  <w:r>
+                    <w:rPr>
+                      <w:noProof/>
+                    </w:rPr>
+                    <w:fldChar w:fldCharType="end"/>
+                  </w:r>
                   <w:r>
                     <w:t>: vertex and edge set</w:t>
                   </w:r>
@@ -2244,11 +2263,11 @@
       <w:pPr>
         <w:pStyle w:val="Heading2"/>
       </w:pPr>
-      <w:bookmarkStart w:id="6" w:name="_Toc99728884"/>
+      <w:bookmarkStart w:id="7" w:name="_Toc99728884"/>
       <w:r>
         <w:t>Different kinds of graphs</w:t>
       </w:r>
-      <w:bookmarkEnd w:id="6"/>
+      <w:bookmarkEnd w:id="7"/>
     </w:p>
     <w:p>
       <w:pPr>
@@ -2620,12 +2639,12 @@
       <w:pPr>
         <w:pStyle w:val="Heading2"/>
       </w:pPr>
-      <w:bookmarkStart w:id="7" w:name="_Toc99728885"/>
+      <w:bookmarkStart w:id="8" w:name="_Toc99728885"/>
       <w:r>
         <w:lastRenderedPageBreak/>
         <w:t>Some formulas</w:t>
       </w:r>
-      <w:bookmarkEnd w:id="7"/>
+      <w:bookmarkEnd w:id="8"/>
     </w:p>
     <w:p>
       <w:r>
@@ -2944,11 +2963,11 @@
       <w:pPr>
         <w:pStyle w:val="Heading2"/>
       </w:pPr>
-      <w:bookmarkStart w:id="8" w:name="_Toc99728886"/>
+      <w:bookmarkStart w:id="9" w:name="_Toc99728886"/>
       <w:r>
         <w:t>Centrality</w:t>
       </w:r>
-      <w:bookmarkEnd w:id="8"/>
+      <w:bookmarkEnd w:id="9"/>
     </w:p>
     <w:p>
       <w:r>
@@ -3260,11 +3279,11 @@
       <w:pPr>
         <w:pStyle w:val="Heading2"/>
       </w:pPr>
-      <w:bookmarkStart w:id="9" w:name="_Toc99728887"/>
+      <w:bookmarkStart w:id="10" w:name="_Toc99728887"/>
       <w:r>
         <w:t>Adjacency Matrix</w:t>
       </w:r>
-      <w:bookmarkEnd w:id="9"/>
+      <w:bookmarkEnd w:id="10"/>
     </w:p>
     <w:p>
       <w:r>
@@ -3479,11 +3498,11 @@
       <w:pPr>
         <w:pStyle w:val="Heading2"/>
       </w:pPr>
-      <w:bookmarkStart w:id="10" w:name="_Toc99728888"/>
+      <w:bookmarkStart w:id="11" w:name="_Toc99728888"/>
       <w:r>
         <w:t>Isomorphism</w:t>
       </w:r>
-      <w:bookmarkEnd w:id="10"/>
+      <w:bookmarkEnd w:id="11"/>
     </w:p>
     <w:p>
       <w:r>
@@ -3641,7 +3660,7 @@
       <w:pPr>
         <w:pStyle w:val="Heading2"/>
       </w:pPr>
-      <w:bookmarkStart w:id="11" w:name="_Toc99728889"/>
+      <w:bookmarkStart w:id="12" w:name="_Toc99728889"/>
       <w:r>
         <w:t xml:space="preserve">Euler’s Analysis of Seven Bridges of </w:t>
       </w:r>
@@ -3649,7 +3668,7 @@
       <w:r>
         <w:t>Königsberg</w:t>
       </w:r>
-      <w:bookmarkEnd w:id="11"/>
+      <w:bookmarkEnd w:id="12"/>
       <w:proofErr w:type="spellEnd"/>
     </w:p>
     <w:p>
@@ -3956,11 +3975,11 @@
       <w:pPr>
         <w:pStyle w:val="Heading1"/>
       </w:pPr>
-      <w:bookmarkStart w:id="12" w:name="_Toc99728890"/>
+      <w:bookmarkStart w:id="13" w:name="_Toc99728890"/>
       <w:r>
         <w:t>Graph Colouring</w:t>
       </w:r>
-      <w:bookmarkEnd w:id="12"/>
+      <w:bookmarkEnd w:id="13"/>
     </w:p>
     <w:p>
       <w:pPr>
@@ -4191,11 +4210,11 @@
       <w:pPr>
         <w:pStyle w:val="Heading1"/>
       </w:pPr>
-      <w:bookmarkStart w:id="13" w:name="_Toc99728891"/>
+      <w:bookmarkStart w:id="14" w:name="_Toc99728891"/>
       <w:r>
         <w:t>Some popular lemmas in graph theory</w:t>
       </w:r>
-      <w:bookmarkEnd w:id="13"/>
+      <w:bookmarkEnd w:id="14"/>
     </w:p>
     <w:p>
       <w:pPr>
@@ -4328,12 +4347,12 @@
       <w:pPr>
         <w:pStyle w:val="Heading1"/>
       </w:pPr>
-      <w:bookmarkStart w:id="14" w:name="_Toc99728892"/>
+      <w:bookmarkStart w:id="15" w:name="_Toc99728892"/>
       <w:r>
         <w:lastRenderedPageBreak/>
         <w:t>Introduction to network theory</w:t>
       </w:r>
-      <w:bookmarkEnd w:id="14"/>
+      <w:bookmarkEnd w:id="15"/>
     </w:p>
     <w:p>
       <w:r>
@@ -4366,11 +4385,11 @@
       <w:pPr>
         <w:pStyle w:val="Heading2"/>
       </w:pPr>
-      <w:bookmarkStart w:id="15" w:name="_Toc99728893"/>
+      <w:bookmarkStart w:id="16" w:name="_Toc99728893"/>
       <w:r>
         <w:t>Some puzzles which use the application of graph theory</w:t>
       </w:r>
-      <w:bookmarkEnd w:id="15"/>
+      <w:bookmarkEnd w:id="16"/>
     </w:p>
     <w:p>
       <w:pPr>
@@ -4430,11 +4449,11 @@
       <w:pPr>
         <w:pStyle w:val="Heading1"/>
       </w:pPr>
-      <w:bookmarkStart w:id="16" w:name="_Toc99728894"/>
+      <w:bookmarkStart w:id="17" w:name="_Toc99728894"/>
       <w:r>
         <w:t>Network Analysis</w:t>
       </w:r>
-      <w:bookmarkEnd w:id="16"/>
+      <w:bookmarkEnd w:id="17"/>
     </w:p>
     <w:p>
       <w:pPr>
@@ -4448,11 +4467,11 @@
       <w:pPr>
         <w:pStyle w:val="Heading1"/>
       </w:pPr>
-      <w:bookmarkStart w:id="17" w:name="_Toc99728895"/>
+      <w:bookmarkStart w:id="18" w:name="_Toc99728895"/>
       <w:r>
         <w:t>Bootstrap Percolation</w:t>
       </w:r>
-      <w:bookmarkEnd w:id="17"/>
+      <w:bookmarkEnd w:id="18"/>
       <w:r>
         <w:t xml:space="preserve"> </w:t>
       </w:r>
@@ -4466,11 +4485,11 @@
       <w:pPr>
         <w:pStyle w:val="Heading1"/>
       </w:pPr>
-      <w:bookmarkStart w:id="18" w:name="_Toc99728896"/>
+      <w:bookmarkStart w:id="19" w:name="_Toc99728896"/>
       <w:r>
         <w:t>Majority Bootstrap Percolation</w:t>
       </w:r>
-      <w:bookmarkEnd w:id="18"/>
+      <w:bookmarkEnd w:id="19"/>
     </w:p>
     <w:p>
       <w:r>
@@ -4484,12 +4503,12 @@
       <w:pPr>
         <w:pStyle w:val="Heading1"/>
       </w:pPr>
-      <w:bookmarkStart w:id="19" w:name="_Toc99728897"/>
+      <w:bookmarkStart w:id="20" w:name="_Toc99728897"/>
       <w:r>
         <w:lastRenderedPageBreak/>
         <w:t>Proof for max number of edges theorem.</w:t>
       </w:r>
-      <w:bookmarkEnd w:id="19"/>
+      <w:bookmarkEnd w:id="20"/>
     </w:p>
     <w:p>
       <w:r>
@@ -5190,6 +5209,428 @@
         <w:lastRenderedPageBreak/>
         <w:t>Appendix</w:t>
       </w:r>
+    </w:p>
+    <w:p/>
+    <w:p>
+      <w:r>
+        <w:t xml:space="preserve">All possible graphs with </w:t>
+      </w:r>
+      <w:r>
+        <w:t>3 vertices</w:t>
+      </w:r>
+    </w:p>
+    <w:p>
+      <w:r>
+        <w:rPr>
+          <w:noProof/>
+        </w:rPr>
+        <w:drawing>
+          <wp:inline distT="0" distB="0" distL="0" distR="0" wp14:anchorId="3038637E" wp14:editId="5BE78571">
+            <wp:extent cx="5731510" cy="3648075"/>
+            <wp:effectExtent l="0" t="0" r="0" b="0"/>
+            <wp:docPr id="32" name="Picture 32" descr="A picture containing text, skiing, snow, slope&#10;&#10;Description automatically generated"/>
+            <wp:cNvGraphicFramePr>
+              <a:graphicFrameLocks xmlns:a="http://schemas.openxmlformats.org/drawingml/2006/main" noChangeAspect="1"/>
+            </wp:cNvGraphicFramePr>
+            <a:graphic xmlns:a="http://schemas.openxmlformats.org/drawingml/2006/main">
+              <a:graphicData uri="http://schemas.openxmlformats.org/drawingml/2006/picture">
+                <pic:pic xmlns:pic="http://schemas.openxmlformats.org/drawingml/2006/picture">
+                  <pic:nvPicPr>
+                    <pic:cNvPr id="32" name="Picture 32" descr="A picture containing text, skiing, snow, slope&#10;&#10;Description automatically generated"/>
+                    <pic:cNvPicPr>
+                      <a:picLocks noChangeAspect="1" noChangeArrowheads="1"/>
+                    </pic:cNvPicPr>
+                  </pic:nvPicPr>
+                  <pic:blipFill>
+                    <a:blip r:embed="rId32">
+                      <a:extLst>
+                        <a:ext uri="{28A0092B-C50C-407E-A947-70E740481C1C}">
+                          <a14:useLocalDpi xmlns:a14="http://schemas.microsoft.com/office/drawing/2010/main" val="0"/>
+                        </a:ext>
+                      </a:extLst>
+                    </a:blip>
+                    <a:srcRect/>
+                    <a:stretch>
+                      <a:fillRect/>
+                    </a:stretch>
+                  </pic:blipFill>
+                  <pic:spPr bwMode="auto">
+                    <a:xfrm>
+                      <a:off x="0" y="0"/>
+                      <a:ext cx="5731510" cy="3648075"/>
+                    </a:xfrm>
+                    <a:prstGeom prst="rect">
+                      <a:avLst/>
+                    </a:prstGeom>
+                    <a:noFill/>
+                    <a:ln>
+                      <a:noFill/>
+                    </a:ln>
+                  </pic:spPr>
+                </pic:pic>
+              </a:graphicData>
+            </a:graphic>
+          </wp:inline>
+        </w:drawing>
+      </w:r>
+    </w:p>
+    <w:p/>
+    <w:p>
+      <w:r>
+        <w:t>Unique graphs with 3 vertices</w:t>
+      </w:r>
+    </w:p>
+    <w:p>
+      <w:r>
+        <w:rPr>
+          <w:noProof/>
+        </w:rPr>
+        <w:drawing>
+          <wp:inline distT="0" distB="0" distL="0" distR="0" wp14:anchorId="6E003AE8" wp14:editId="325696E9">
+            <wp:extent cx="5731510" cy="2595245"/>
+            <wp:effectExtent l="0" t="0" r="0" b="0"/>
+            <wp:docPr id="33" name="Picture 33" descr="A picture containing text, sky, line, envelope&#10;&#10;Description automatically generated"/>
+            <wp:cNvGraphicFramePr>
+              <a:graphicFrameLocks xmlns:a="http://schemas.openxmlformats.org/drawingml/2006/main" noChangeAspect="1"/>
+            </wp:cNvGraphicFramePr>
+            <a:graphic xmlns:a="http://schemas.openxmlformats.org/drawingml/2006/main">
+              <a:graphicData uri="http://schemas.openxmlformats.org/drawingml/2006/picture">
+                <pic:pic xmlns:pic="http://schemas.openxmlformats.org/drawingml/2006/picture">
+                  <pic:nvPicPr>
+                    <pic:cNvPr id="33" name="Picture 33" descr="A picture containing text, sky, line, envelope&#10;&#10;Description automatically generated"/>
+                    <pic:cNvPicPr>
+                      <a:picLocks noChangeAspect="1" noChangeArrowheads="1"/>
+                    </pic:cNvPicPr>
+                  </pic:nvPicPr>
+                  <pic:blipFill>
+                    <a:blip r:embed="rId33">
+                      <a:extLst>
+                        <a:ext uri="{28A0092B-C50C-407E-A947-70E740481C1C}">
+                          <a14:useLocalDpi xmlns:a14="http://schemas.microsoft.com/office/drawing/2010/main" val="0"/>
+                        </a:ext>
+                      </a:extLst>
+                    </a:blip>
+                    <a:srcRect/>
+                    <a:stretch>
+                      <a:fillRect/>
+                    </a:stretch>
+                  </pic:blipFill>
+                  <pic:spPr bwMode="auto">
+                    <a:xfrm>
+                      <a:off x="0" y="0"/>
+                      <a:ext cx="5731510" cy="2595245"/>
+                    </a:xfrm>
+                    <a:prstGeom prst="rect">
+                      <a:avLst/>
+                    </a:prstGeom>
+                    <a:noFill/>
+                    <a:ln>
+                      <a:noFill/>
+                    </a:ln>
+                  </pic:spPr>
+                </pic:pic>
+              </a:graphicData>
+            </a:graphic>
+          </wp:inline>
+        </w:drawing>
+      </w:r>
+    </w:p>
+    <w:p/>
+    <w:p/>
+    <w:p/>
+    <w:p/>
+    <w:p/>
+    <w:p/>
+    <w:p/>
+    <w:p/>
+    <w:p/>
+    <w:p/>
+    <w:p/>
+    <w:p>
+      <w:r>
+        <w:br w:type="page"/>
+      </w:r>
+    </w:p>
+    <w:p>
+      <w:r>
+        <w:lastRenderedPageBreak/>
+        <w:t xml:space="preserve">All possible graphs with 4 </w:t>
+      </w:r>
+      <w:r>
+        <w:t>vertices</w:t>
+      </w:r>
+      <w:r>
+        <w:rPr>
+          <w:noProof/>
+        </w:rPr>
+        <w:drawing>
+          <wp:inline distT="0" distB="0" distL="0" distR="0" wp14:anchorId="76DF2EF2" wp14:editId="6B1902CE">
+            <wp:extent cx="4011862" cy="3910965"/>
+            <wp:effectExtent l="0" t="0" r="0" b="0"/>
+            <wp:docPr id="37" name="Picture 37" descr="A picture containing shape&#10;&#10;Description automatically generated"/>
+            <wp:cNvGraphicFramePr>
+              <a:graphicFrameLocks xmlns:a="http://schemas.openxmlformats.org/drawingml/2006/main" noChangeAspect="1"/>
+            </wp:cNvGraphicFramePr>
+            <a:graphic xmlns:a="http://schemas.openxmlformats.org/drawingml/2006/main">
+              <a:graphicData uri="http://schemas.openxmlformats.org/drawingml/2006/picture">
+                <pic:pic xmlns:pic="http://schemas.openxmlformats.org/drawingml/2006/picture">
+                  <pic:nvPicPr>
+                    <pic:cNvPr id="37" name="Picture 37" descr="A picture containing shape&#10;&#10;Description automatically generated"/>
+                    <pic:cNvPicPr>
+                      <a:picLocks noChangeAspect="1" noChangeArrowheads="1"/>
+                    </pic:cNvPicPr>
+                  </pic:nvPicPr>
+                  <pic:blipFill>
+                    <a:blip r:embed="rId34">
+                      <a:extLst>
+                        <a:ext uri="{28A0092B-C50C-407E-A947-70E740481C1C}">
+                          <a14:useLocalDpi xmlns:a14="http://schemas.microsoft.com/office/drawing/2010/main" val="0"/>
+                        </a:ext>
+                      </a:extLst>
+                    </a:blip>
+                    <a:srcRect/>
+                    <a:stretch>
+                      <a:fillRect/>
+                    </a:stretch>
+                  </pic:blipFill>
+                  <pic:spPr bwMode="auto">
+                    <a:xfrm>
+                      <a:off x="0" y="0"/>
+                      <a:ext cx="4013338" cy="3912404"/>
+                    </a:xfrm>
+                    <a:prstGeom prst="rect">
+                      <a:avLst/>
+                    </a:prstGeom>
+                    <a:noFill/>
+                    <a:ln>
+                      <a:noFill/>
+                    </a:ln>
+                  </pic:spPr>
+                </pic:pic>
+              </a:graphicData>
+            </a:graphic>
+          </wp:inline>
+        </w:drawing>
+      </w:r>
+    </w:p>
+    <w:p/>
+    <w:p>
+      <w:r>
+        <w:t xml:space="preserve">Unique graphs with </w:t>
+      </w:r>
+      <w:r>
+        <w:t>4</w:t>
+      </w:r>
+      <w:r>
+        <w:t xml:space="preserve"> vertices</w:t>
+      </w:r>
+    </w:p>
+    <w:p>
+      <w:r>
+        <w:rPr>
+          <w:noProof/>
+        </w:rPr>
+        <w:drawing>
+          <wp:inline distT="0" distB="0" distL="0" distR="0" wp14:anchorId="236FCAD0" wp14:editId="12C457AB">
+            <wp:extent cx="4768850" cy="3035347"/>
+            <wp:effectExtent l="0" t="0" r="0" b="0"/>
+            <wp:docPr id="35" name="Picture 35" descr="Shape, polygon&#10;&#10;Description automatically generated"/>
+            <wp:cNvGraphicFramePr>
+              <a:graphicFrameLocks xmlns:a="http://schemas.openxmlformats.org/drawingml/2006/main" noChangeAspect="1"/>
+            </wp:cNvGraphicFramePr>
+            <a:graphic xmlns:a="http://schemas.openxmlformats.org/drawingml/2006/main">
+              <a:graphicData uri="http://schemas.openxmlformats.org/drawingml/2006/picture">
+                <pic:pic xmlns:pic="http://schemas.openxmlformats.org/drawingml/2006/picture">
+                  <pic:nvPicPr>
+                    <pic:cNvPr id="35" name="Picture 35" descr="Shape, polygon&#10;&#10;Description automatically generated"/>
+                    <pic:cNvPicPr>
+                      <a:picLocks noChangeAspect="1" noChangeArrowheads="1"/>
+                    </pic:cNvPicPr>
+                  </pic:nvPicPr>
+                  <pic:blipFill>
+                    <a:blip r:embed="rId35">
+                      <a:extLst>
+                        <a:ext uri="{28A0092B-C50C-407E-A947-70E740481C1C}">
+                          <a14:useLocalDpi xmlns:a14="http://schemas.microsoft.com/office/drawing/2010/main" val="0"/>
+                        </a:ext>
+                      </a:extLst>
+                    </a:blip>
+                    <a:srcRect/>
+                    <a:stretch>
+                      <a:fillRect/>
+                    </a:stretch>
+                  </pic:blipFill>
+                  <pic:spPr bwMode="auto">
+                    <a:xfrm>
+                      <a:off x="0" y="0"/>
+                      <a:ext cx="4769780" cy="3035939"/>
+                    </a:xfrm>
+                    <a:prstGeom prst="rect">
+                      <a:avLst/>
+                    </a:prstGeom>
+                    <a:noFill/>
+                    <a:ln>
+                      <a:noFill/>
+                    </a:ln>
+                  </pic:spPr>
+                </pic:pic>
+              </a:graphicData>
+            </a:graphic>
+          </wp:inline>
+        </w:drawing>
+      </w:r>
+      <w:r>
+        <w:br w:type="page"/>
+      </w:r>
+    </w:p>
+    <w:p>
+      <w:r>
+        <w:lastRenderedPageBreak/>
+        <w:t xml:space="preserve">All possible graphs with </w:t>
+      </w:r>
+      <w:r>
+        <w:t>5</w:t>
+      </w:r>
+      <w:r>
+        <w:t xml:space="preserve"> vertices</w:t>
+      </w:r>
+    </w:p>
+    <w:p>
+      <w:r>
+        <w:rPr>
+          <w:noProof/>
+        </w:rPr>
+        <w:drawing>
+          <wp:inline distT="0" distB="0" distL="0" distR="0" wp14:anchorId="0FA34C79" wp14:editId="15FBAAF6">
+            <wp:extent cx="4991100" cy="4865576"/>
+            <wp:effectExtent l="0" t="0" r="0" b="0"/>
+            <wp:docPr id="36" name="Picture 36"/>
+            <wp:cNvGraphicFramePr>
+              <a:graphicFrameLocks xmlns:a="http://schemas.openxmlformats.org/drawingml/2006/main" noChangeAspect="1"/>
+            </wp:cNvGraphicFramePr>
+            <a:graphic xmlns:a="http://schemas.openxmlformats.org/drawingml/2006/main">
+              <a:graphicData uri="http://schemas.openxmlformats.org/drawingml/2006/picture">
+                <pic:pic xmlns:pic="http://schemas.openxmlformats.org/drawingml/2006/picture">
+                  <pic:nvPicPr>
+                    <pic:cNvPr id="0" name="Picture 11"/>
+                    <pic:cNvPicPr>
+                      <a:picLocks noChangeAspect="1" noChangeArrowheads="1"/>
+                    </pic:cNvPicPr>
+                  </pic:nvPicPr>
+                  <pic:blipFill>
+                    <a:blip r:embed="rId36">
+                      <a:extLst>
+                        <a:ext uri="{28A0092B-C50C-407E-A947-70E740481C1C}">
+                          <a14:useLocalDpi xmlns:a14="http://schemas.microsoft.com/office/drawing/2010/main" val="0"/>
+                        </a:ext>
+                      </a:extLst>
+                    </a:blip>
+                    <a:srcRect/>
+                    <a:stretch>
+                      <a:fillRect/>
+                    </a:stretch>
+                  </pic:blipFill>
+                  <pic:spPr bwMode="auto">
+                    <a:xfrm>
+                      <a:off x="0" y="0"/>
+                      <a:ext cx="4998732" cy="4873016"/>
+                    </a:xfrm>
+                    <a:prstGeom prst="rect">
+                      <a:avLst/>
+                    </a:prstGeom>
+                    <a:noFill/>
+                    <a:ln>
+                      <a:noFill/>
+                    </a:ln>
+                  </pic:spPr>
+                </pic:pic>
+              </a:graphicData>
+            </a:graphic>
+          </wp:inline>
+        </w:drawing>
+      </w:r>
+    </w:p>
+    <w:p/>
+    <w:p>
+      <w:r>
+        <w:t xml:space="preserve">Unique graphs with </w:t>
+      </w:r>
+      <w:r>
+        <w:t>5</w:t>
+      </w:r>
+      <w:r>
+        <w:t xml:space="preserve"> vertices</w:t>
+      </w:r>
+    </w:p>
+    <w:p>
+      <w:r>
+        <w:rPr>
+          <w:noProof/>
+        </w:rPr>
+        <w:drawing>
+          <wp:inline distT="0" distB="0" distL="0" distR="0" wp14:anchorId="77119EA6" wp14:editId="6EFBD205">
+            <wp:extent cx="2451100" cy="2389455"/>
+            <wp:effectExtent l="0" t="0" r="0" b="0"/>
+            <wp:docPr id="34" name="Picture 34" descr="Diagram&#10;&#10;Description automatically generated with medium confidence"/>
+            <wp:cNvGraphicFramePr>
+              <a:graphicFrameLocks xmlns:a="http://schemas.openxmlformats.org/drawingml/2006/main" noChangeAspect="1"/>
+            </wp:cNvGraphicFramePr>
+            <a:graphic xmlns:a="http://schemas.openxmlformats.org/drawingml/2006/main">
+              <a:graphicData uri="http://schemas.openxmlformats.org/drawingml/2006/picture">
+                <pic:pic xmlns:pic="http://schemas.openxmlformats.org/drawingml/2006/picture">
+                  <pic:nvPicPr>
+                    <pic:cNvPr id="34" name="Picture 34" descr="Diagram&#10;&#10;Description automatically generated with medium confidence"/>
+                    <pic:cNvPicPr>
+                      <a:picLocks noChangeAspect="1" noChangeArrowheads="1"/>
+                    </pic:cNvPicPr>
+                  </pic:nvPicPr>
+                  <pic:blipFill>
+                    <a:blip r:embed="rId37" cstate="print">
+                      <a:extLst>
+                        <a:ext uri="{28A0092B-C50C-407E-A947-70E740481C1C}">
+                          <a14:useLocalDpi xmlns:a14="http://schemas.microsoft.com/office/drawing/2010/main" val="0"/>
+                        </a:ext>
+                      </a:extLst>
+                    </a:blip>
+                    <a:srcRect/>
+                    <a:stretch>
+                      <a:fillRect/>
+                    </a:stretch>
+                  </pic:blipFill>
+                  <pic:spPr bwMode="auto">
+                    <a:xfrm>
+                      <a:off x="0" y="0"/>
+                      <a:ext cx="2458530" cy="2396698"/>
+                    </a:xfrm>
+                    <a:prstGeom prst="rect">
+                      <a:avLst/>
+                    </a:prstGeom>
+                    <a:noFill/>
+                    <a:ln>
+                      <a:noFill/>
+                    </a:ln>
+                  </pic:spPr>
+                </pic:pic>
+              </a:graphicData>
+            </a:graphic>
+          </wp:inline>
+        </w:drawing>
+      </w:r>
+    </w:p>
+    <w:p/>
+    <w:p/>
+    <w:p/>
+    <w:p/>
+    <w:p/>
+    <w:p>
+      <w:pPr>
+        <w:pStyle w:val="Heading1"/>
+      </w:pPr>
+    </w:p>
+    <w:p>
+      <w:pPr>
+        <w:pStyle w:val="Heading1"/>
+      </w:pPr>
       <w:r>
         <w:br w:type="page"/>
       </w:r>
@@ -5371,7 +5812,7 @@
       <w:r>
         <w:t xml:space="preserve">[1] - </w:t>
       </w:r>
-      <w:hyperlink r:id="rId32" w:history="1">
+      <w:hyperlink r:id="rId38" w:history="1">
         <w:r>
           <w:rPr>
             <w:rStyle w:val="Hyperlink"/>
@@ -5384,7 +5825,7 @@
       <w:r>
         <w:t xml:space="preserve">[2] - </w:t>
       </w:r>
-      <w:hyperlink r:id="rId33" w:history="1">
+      <w:hyperlink r:id="rId39" w:history="1">
         <w:r>
           <w:rPr>
             <w:rStyle w:val="Hyperlink"/>
@@ -5397,7 +5838,7 @@
       <w:r>
         <w:t xml:space="preserve">[3] - </w:t>
       </w:r>
-      <w:hyperlink r:id="rId34" w:history="1">
+      <w:hyperlink r:id="rId40" w:history="1">
         <w:r>
           <w:rPr>
             <w:rStyle w:val="Hyperlink"/>
@@ -5410,7 +5851,7 @@
       <w:r>
         <w:t xml:space="preserve">[4] - </w:t>
       </w:r>
-      <w:hyperlink r:id="rId35" w:history="1">
+      <w:hyperlink r:id="rId41" w:history="1">
         <w:r>
           <w:rPr>
             <w:rStyle w:val="Hyperlink"/>
@@ -5452,13 +5893,7 @@
         <w:pStyle w:val="ListParagraph"/>
       </w:pPr>
       <w:r>
-        <w:t xml:space="preserve">This project would </w:t>
-      </w:r>
-      <w:r>
-        <w:t>investigate</w:t>
-      </w:r>
-      <w:r>
-        <w:t xml:space="preserve"> discovering, </w:t>
+        <w:t xml:space="preserve">This project would investigate discovering, </w:t>
       </w:r>
       <w:proofErr w:type="gramStart"/>
       <w:r>
@@ -6498,7 +6933,7 @@
   <w:style w:type="paragraph" w:default="1" w:styleId="Normal">
     <w:name w:val="Normal"/>
     <w:qFormat/>
-    <w:rsid w:val="002C4973"/>
+    <w:rsid w:val="007A2113"/>
   </w:style>
   <w:style w:type="paragraph" w:styleId="Heading1">
     <w:name w:val="heading 1"/>
@@ -6546,6 +6981,7 @@
   <w:style w:type="character" w:default="1" w:styleId="DefaultParagraphFont">
     <w:name w:val="Default Paragraph Font"/>
     <w:uiPriority w:val="1"/>
+    <w:semiHidden/>
     <w:unhideWhenUsed/>
   </w:style>
   <w:style w:type="table" w:default="1" w:styleId="TableNormal">
@@ -6907,6 +7343,8 @@
   </w:compat>
   <w:rsids>
     <w:rsidRoot w:val="00E221BC"/>
+    <w:rsid w:val="00122C27"/>
+    <w:rsid w:val="0048312C"/>
     <w:rsid w:val="00A70A39"/>
     <w:rsid w:val="00E221BC"/>
   </w:rsids>
@@ -7357,54 +7795,6 @@
     <w:semiHidden/>
     <w:unhideWhenUsed/>
   </w:style>
-  <w:style w:type="paragraph" w:customStyle="1" w:styleId="7C5D7FEB2A084C2D9E440C2435FA3B49">
-    <w:name w:val="7C5D7FEB2A084C2D9E440C2435FA3B49"/>
-    <w:rsid w:val="00E221BC"/>
-  </w:style>
-  <w:style w:type="paragraph" w:customStyle="1" w:styleId="91E07F50245143428D2F58A4162F400D">
-    <w:name w:val="91E07F50245143428D2F58A4162F400D"/>
-    <w:rsid w:val="00E221BC"/>
-  </w:style>
-  <w:style w:type="paragraph" w:customStyle="1" w:styleId="6ED5C8C492154DDFB15BFAB95A5E8F3B">
-    <w:name w:val="6ED5C8C492154DDFB15BFAB95A5E8F3B"/>
-    <w:rsid w:val="00E221BC"/>
-  </w:style>
-  <w:style w:type="paragraph" w:customStyle="1" w:styleId="6DE6F4DCEE774D1B9823D7CC6FC494D9">
-    <w:name w:val="6DE6F4DCEE774D1B9823D7CC6FC494D9"/>
-    <w:rsid w:val="00E221BC"/>
-  </w:style>
-  <w:style w:type="paragraph" w:customStyle="1" w:styleId="78D74BAF426443F4872F58C35A95C0E5">
-    <w:name w:val="78D74BAF426443F4872F58C35A95C0E5"/>
-    <w:rsid w:val="00E221BC"/>
-  </w:style>
-  <w:style w:type="paragraph" w:customStyle="1" w:styleId="0DF85CD7E979427DB1DF164EC6D32D4D">
-    <w:name w:val="0DF85CD7E979427DB1DF164EC6D32D4D"/>
-    <w:rsid w:val="00E221BC"/>
-  </w:style>
-  <w:style w:type="paragraph" w:customStyle="1" w:styleId="9BC49182CA8C452F9B6FBA838DA1BED9">
-    <w:name w:val="9BC49182CA8C452F9B6FBA838DA1BED9"/>
-    <w:rsid w:val="00E221BC"/>
-  </w:style>
-  <w:style w:type="paragraph" w:customStyle="1" w:styleId="C5202EE33E994BA1ABB51961D220F3E1">
-    <w:name w:val="C5202EE33E994BA1ABB51961D220F3E1"/>
-    <w:rsid w:val="00E221BC"/>
-  </w:style>
-  <w:style w:type="paragraph" w:customStyle="1" w:styleId="1F9282B0C222431FAB58047B264EF389">
-    <w:name w:val="1F9282B0C222431FAB58047B264EF389"/>
-    <w:rsid w:val="00E221BC"/>
-  </w:style>
-  <w:style w:type="paragraph" w:customStyle="1" w:styleId="B920B6FCED91444FBDB51C1A12CBE690">
-    <w:name w:val="B920B6FCED91444FBDB51C1A12CBE690"/>
-    <w:rsid w:val="00E221BC"/>
-  </w:style>
-  <w:style w:type="paragraph" w:customStyle="1" w:styleId="21CDAC32F16941BBA4A3369C2FE2040E">
-    <w:name w:val="21CDAC32F16941BBA4A3369C2FE2040E"/>
-    <w:rsid w:val="00E221BC"/>
-  </w:style>
-  <w:style w:type="paragraph" w:customStyle="1" w:styleId="661C98BA11DD45FD9135C542C7571D73">
-    <w:name w:val="661C98BA11DD45FD9135C542C7571D73"/>
-    <w:rsid w:val="00E221BC"/>
-  </w:style>
   <w:style w:type="paragraph" w:customStyle="1" w:styleId="0D1A01C08A9B43AE91F0AE6594B6FF0C">
     <w:name w:val="0D1A01C08A9B43AE91F0AE6594B6FF0C"/>
     <w:rsid w:val="00E221BC"/>

</xml_diff>

<commit_message>
updated the content table of the doc
</commit_message>
<xml_diff>
--- a/report/Introduction.docx
+++ b/report/Introduction.docx
@@ -137,8 +137,8 @@
         </w:p>
         <w:tbl>
           <w:tblPr>
-            <w:tblpPr w:leftFromText="187" w:rightFromText="187" w:vertAnchor="page" w:horzAnchor="margin" w:tblpXSpec="center" w:tblpY="7371"/>
-            <w:tblW w:w="4138" w:type="pct"/>
+            <w:tblpPr w:leftFromText="187" w:rightFromText="187" w:vertAnchor="page" w:horzAnchor="margin" w:tblpY="7191"/>
+            <w:tblW w:w="5000" w:type="pct"/>
             <w:tblBorders>
               <w:left w:val="single" w:sz="12" w:space="0" w:color="4472C4" w:themeColor="accent1"/>
             </w:tblBorders>
@@ -149,15 +149,15 @@
             <w:tblLook w:val="04A0" w:firstRow="1" w:lastRow="0" w:firstColumn="1" w:lastColumn="0" w:noHBand="0" w:noVBand="1"/>
           </w:tblPr>
           <w:tblGrid>
-            <w:gridCol w:w="7684"/>
+            <w:gridCol w:w="9285"/>
           </w:tblGrid>
           <w:tr>
             <w:trPr>
-              <w:trHeight w:val="978"/>
+              <w:trHeight w:val="1081"/>
             </w:trPr>
             <w:tc>
               <w:tcPr>
-                <w:tcW w:w="7684" w:type="dxa"/>
+                <w:tcW w:w="9285" w:type="dxa"/>
               </w:tcPr>
               <w:sdt>
                 <w:sdtPr>
@@ -170,17 +170,17 @@
                   <w:alias w:val="Title"/>
                   <w:id w:val="13406919"/>
                   <w:placeholder>
-                    <w:docPart w:val="0D1A01C08A9B43AE91F0AE6594B6FF0C"/>
+                    <w:docPart w:val="61EEAD83AC51461DB542184AAD260D20"/>
                   </w:placeholder>
                   <w:dataBinding w:prefixMappings="xmlns:ns0='http://schemas.openxmlformats.org/package/2006/metadata/core-properties' xmlns:ns1='http://purl.org/dc/elements/1.1/'" w:xpath="/ns0:coreProperties[1]/ns1:title[1]" w:storeItemID="{6C3C8BC8-F283-45AE-878A-BAB7291924A1}"/>
                   <w:text/>
                 </w:sdtPr>
-                <w:sdtEndPr/>
                 <w:sdtContent>
                   <w:p>
                     <w:pPr>
                       <w:pStyle w:val="NoSpacing"/>
                       <w:spacing w:line="216" w:lineRule="auto"/>
+                      <w:jc w:val="center"/>
                       <w:rPr>
                         <w:rFonts w:asciiTheme="majorHAnsi" w:eastAsiaTheme="majorEastAsia" w:hAnsiTheme="majorHAnsi" w:cstheme="majorBidi"/>
                         <w:color w:val="4472C4" w:themeColor="accent1"/>
@@ -205,7 +205,7 @@
         </w:tbl>
         <w:tbl>
           <w:tblPr>
-            <w:tblpPr w:leftFromText="187" w:rightFromText="187" w:vertAnchor="page" w:horzAnchor="margin" w:tblpXSpec="center" w:tblpY="14451"/>
+            <w:tblpPr w:leftFromText="187" w:rightFromText="187" w:vertAnchor="page" w:horzAnchor="margin" w:tblpY="14481"/>
             <w:tblW w:w="3857" w:type="pct"/>
             <w:tblLook w:val="04A0" w:firstRow="1" w:lastRow="0" w:firstColumn="1" w:lastColumn="0" w:noHBand="0" w:noVBand="1"/>
           </w:tblPr>
@@ -322,13 +322,13 @@
           <w:r>
             <w:fldChar w:fldCharType="separate"/>
           </w:r>
-          <w:hyperlink w:anchor="_Toc99728878" w:history="1">
+          <w:hyperlink w:anchor="_Toc99794542" w:history="1">
             <w:r>
               <w:rPr>
                 <w:rStyle w:val="Hyperlink"/>
                 <w:noProof/>
               </w:rPr>
-              <w:t>Opinion forming – A network theory problem.</w:t>
+              <w:t>Beginning of Opinion forming</w:t>
             </w:r>
             <w:r>
               <w:rPr>
@@ -349,7 +349,7 @@
                 <w:noProof/>
                 <w:webHidden/>
               </w:rPr>
-              <w:instrText xml:space="preserve"> PAGEREF _Toc99728878 \h </w:instrText>
+              <w:instrText xml:space="preserve"> PAGEREF _Toc99794542 \h </w:instrText>
             </w:r>
             <w:r>
               <w:rPr>
@@ -392,13 +392,13 @@
               <w:lang w:eastAsia="en-GB"/>
             </w:rPr>
           </w:pPr>
-          <w:hyperlink w:anchor="_Toc99728879" w:history="1">
+          <w:hyperlink w:anchor="_Toc99794543" w:history="1">
             <w:r>
               <w:rPr>
                 <w:rStyle w:val="Hyperlink"/>
                 <w:noProof/>
               </w:rPr>
-              <w:t>Beginning of Opinion forming</w:t>
+              <w:t>Where has opinion forming been used before</w:t>
             </w:r>
             <w:r>
               <w:rPr>
@@ -419,7 +419,7 @@
                 <w:noProof/>
                 <w:webHidden/>
               </w:rPr>
-              <w:instrText xml:space="preserve"> PAGEREF _Toc99728879 \h </w:instrText>
+              <w:instrText xml:space="preserve"> PAGEREF _Toc99794543 \h </w:instrText>
             </w:r>
             <w:r>
               <w:rPr>
@@ -462,13 +462,13 @@
               <w:lang w:eastAsia="en-GB"/>
             </w:rPr>
           </w:pPr>
-          <w:hyperlink w:anchor="_Toc99728880" w:history="1">
+          <w:hyperlink w:anchor="_Toc99794544" w:history="1">
             <w:r>
               <w:rPr>
                 <w:rStyle w:val="Hyperlink"/>
                 <w:noProof/>
               </w:rPr>
-              <w:t>Where has opinion forming been used before</w:t>
+              <w:t>Different aspects of Opinion forming</w:t>
             </w:r>
             <w:r>
               <w:rPr>
@@ -489,7 +489,7 @@
                 <w:noProof/>
                 <w:webHidden/>
               </w:rPr>
-              <w:instrText xml:space="preserve"> PAGEREF _Toc99728880 \h </w:instrText>
+              <w:instrText xml:space="preserve"> PAGEREF _Toc99794544 \h </w:instrText>
             </w:r>
             <w:r>
               <w:rPr>
@@ -532,13 +532,13 @@
               <w:lang w:eastAsia="en-GB"/>
             </w:rPr>
           </w:pPr>
-          <w:hyperlink w:anchor="_Toc99728881" w:history="1">
+          <w:hyperlink w:anchor="_Toc99794545" w:history="1">
             <w:r>
               <w:rPr>
                 <w:rStyle w:val="Hyperlink"/>
                 <w:noProof/>
               </w:rPr>
-              <w:t>Different aspects of Opinion forming</w:t>
+              <w:t>Agent based Models</w:t>
             </w:r>
             <w:r>
               <w:rPr>
@@ -559,7 +559,7 @@
                 <w:noProof/>
                 <w:webHidden/>
               </w:rPr>
-              <w:instrText xml:space="preserve"> PAGEREF _Toc99728881 \h </w:instrText>
+              <w:instrText xml:space="preserve"> PAGEREF _Toc99794545 \h </w:instrText>
             </w:r>
             <w:r>
               <w:rPr>
@@ -579,7 +579,77 @@
                 <w:noProof/>
                 <w:webHidden/>
               </w:rPr>
-              <w:t>2</w:t>
+              <w:t>3</w:t>
+            </w:r>
+            <w:r>
+              <w:rPr>
+                <w:noProof/>
+                <w:webHidden/>
+              </w:rPr>
+              <w:fldChar w:fldCharType="end"/>
+            </w:r>
+          </w:hyperlink>
+        </w:p>
+        <w:p>
+          <w:pPr>
+            <w:pStyle w:val="TOC1"/>
+            <w:tabs>
+              <w:tab w:val="right" w:leader="dot" w:pos="9016"/>
+            </w:tabs>
+            <w:rPr>
+              <w:rFonts w:eastAsiaTheme="minorEastAsia"/>
+              <w:noProof/>
+              <w:lang w:eastAsia="en-GB"/>
+            </w:rPr>
+          </w:pPr>
+          <w:hyperlink w:anchor="_Toc99794546" w:history="1">
+            <w:r>
+              <w:rPr>
+                <w:rStyle w:val="Hyperlink"/>
+                <w:noProof/>
+              </w:rPr>
+              <w:t>Introduction to graph theory</w:t>
+            </w:r>
+            <w:r>
+              <w:rPr>
+                <w:noProof/>
+                <w:webHidden/>
+              </w:rPr>
+              <w:tab/>
+            </w:r>
+            <w:r>
+              <w:rPr>
+                <w:noProof/>
+                <w:webHidden/>
+              </w:rPr>
+              <w:fldChar w:fldCharType="begin"/>
+            </w:r>
+            <w:r>
+              <w:rPr>
+                <w:noProof/>
+                <w:webHidden/>
+              </w:rPr>
+              <w:instrText xml:space="preserve"> PAGEREF _Toc99794546 \h </w:instrText>
+            </w:r>
+            <w:r>
+              <w:rPr>
+                <w:noProof/>
+                <w:webHidden/>
+              </w:rPr>
+            </w:r>
+            <w:r>
+              <w:rPr>
+                <w:noProof/>
+                <w:webHidden/>
+              </w:rPr>
+              <w:fldChar w:fldCharType="separate"/>
+            </w:r>
+            <w:r>
+              <w:rPr>
+                <w:noProof/>
+                <w:webHidden/>
+              </w:rPr>
+              <w:t>3</w:t>
             </w:r>
             <w:r>
               <w:rPr>
@@ -602,13 +672,13 @@
               <w:lang w:eastAsia="en-GB"/>
             </w:rPr>
           </w:pPr>
-          <w:hyperlink w:anchor="_Toc99728882" w:history="1">
+          <w:hyperlink w:anchor="_Toc99794547" w:history="1">
             <w:r>
               <w:rPr>
                 <w:rStyle w:val="Hyperlink"/>
                 <w:noProof/>
               </w:rPr>
-              <w:t>Agent based Models</w:t>
+              <w:t>Different kinds of graphs</w:t>
             </w:r>
             <w:r>
               <w:rPr>
@@ -629,7 +699,7 @@
                 <w:noProof/>
                 <w:webHidden/>
               </w:rPr>
-              <w:instrText xml:space="preserve"> PAGEREF _Toc99728882 \h </w:instrText>
+              <w:instrText xml:space="preserve"> PAGEREF _Toc99794547 \h </w:instrText>
             </w:r>
             <w:r>
               <w:rPr>
@@ -650,6 +720,356 @@
                 <w:webHidden/>
               </w:rPr>
               <w:t>3</w:t>
+            </w:r>
+            <w:r>
+              <w:rPr>
+                <w:noProof/>
+                <w:webHidden/>
+              </w:rPr>
+              <w:fldChar w:fldCharType="end"/>
+            </w:r>
+          </w:hyperlink>
+        </w:p>
+        <w:p>
+          <w:pPr>
+            <w:pStyle w:val="TOC2"/>
+            <w:tabs>
+              <w:tab w:val="right" w:leader="dot" w:pos="9016"/>
+            </w:tabs>
+            <w:rPr>
+              <w:rFonts w:eastAsiaTheme="minorEastAsia"/>
+              <w:noProof/>
+              <w:lang w:eastAsia="en-GB"/>
+            </w:rPr>
+          </w:pPr>
+          <w:hyperlink w:anchor="_Toc99794548" w:history="1">
+            <w:r>
+              <w:rPr>
+                <w:rStyle w:val="Hyperlink"/>
+                <w:noProof/>
+              </w:rPr>
+              <w:t>Some formulas</w:t>
+            </w:r>
+            <w:r>
+              <w:rPr>
+                <w:noProof/>
+                <w:webHidden/>
+              </w:rPr>
+              <w:tab/>
+            </w:r>
+            <w:r>
+              <w:rPr>
+                <w:noProof/>
+                <w:webHidden/>
+              </w:rPr>
+              <w:fldChar w:fldCharType="begin"/>
+            </w:r>
+            <w:r>
+              <w:rPr>
+                <w:noProof/>
+                <w:webHidden/>
+              </w:rPr>
+              <w:instrText xml:space="preserve"> PAGEREF _Toc99794548 \h </w:instrText>
+            </w:r>
+            <w:r>
+              <w:rPr>
+                <w:noProof/>
+                <w:webHidden/>
+              </w:rPr>
+            </w:r>
+            <w:r>
+              <w:rPr>
+                <w:noProof/>
+                <w:webHidden/>
+              </w:rPr>
+              <w:fldChar w:fldCharType="separate"/>
+            </w:r>
+            <w:r>
+              <w:rPr>
+                <w:noProof/>
+                <w:webHidden/>
+              </w:rPr>
+              <w:t>5</w:t>
+            </w:r>
+            <w:r>
+              <w:rPr>
+                <w:noProof/>
+                <w:webHidden/>
+              </w:rPr>
+              <w:fldChar w:fldCharType="end"/>
+            </w:r>
+          </w:hyperlink>
+        </w:p>
+        <w:p>
+          <w:pPr>
+            <w:pStyle w:val="TOC2"/>
+            <w:tabs>
+              <w:tab w:val="right" w:leader="dot" w:pos="9016"/>
+            </w:tabs>
+            <w:rPr>
+              <w:rFonts w:eastAsiaTheme="minorEastAsia"/>
+              <w:noProof/>
+              <w:lang w:eastAsia="en-GB"/>
+            </w:rPr>
+          </w:pPr>
+          <w:hyperlink w:anchor="_Toc99794549" w:history="1">
+            <w:r>
+              <w:rPr>
+                <w:rStyle w:val="Hyperlink"/>
+                <w:noProof/>
+              </w:rPr>
+              <w:t>Centrality</w:t>
+            </w:r>
+            <w:r>
+              <w:rPr>
+                <w:noProof/>
+                <w:webHidden/>
+              </w:rPr>
+              <w:tab/>
+            </w:r>
+            <w:r>
+              <w:rPr>
+                <w:noProof/>
+                <w:webHidden/>
+              </w:rPr>
+              <w:fldChar w:fldCharType="begin"/>
+            </w:r>
+            <w:r>
+              <w:rPr>
+                <w:noProof/>
+                <w:webHidden/>
+              </w:rPr>
+              <w:instrText xml:space="preserve"> PAGEREF _Toc99794549 \h </w:instrText>
+            </w:r>
+            <w:r>
+              <w:rPr>
+                <w:noProof/>
+                <w:webHidden/>
+              </w:rPr>
+            </w:r>
+            <w:r>
+              <w:rPr>
+                <w:noProof/>
+                <w:webHidden/>
+              </w:rPr>
+              <w:fldChar w:fldCharType="separate"/>
+            </w:r>
+            <w:r>
+              <w:rPr>
+                <w:noProof/>
+                <w:webHidden/>
+              </w:rPr>
+              <w:t>5</w:t>
+            </w:r>
+            <w:r>
+              <w:rPr>
+                <w:noProof/>
+                <w:webHidden/>
+              </w:rPr>
+              <w:fldChar w:fldCharType="end"/>
+            </w:r>
+          </w:hyperlink>
+        </w:p>
+        <w:p>
+          <w:pPr>
+            <w:pStyle w:val="TOC2"/>
+            <w:tabs>
+              <w:tab w:val="right" w:leader="dot" w:pos="9016"/>
+            </w:tabs>
+            <w:rPr>
+              <w:rFonts w:eastAsiaTheme="minorEastAsia"/>
+              <w:noProof/>
+              <w:lang w:eastAsia="en-GB"/>
+            </w:rPr>
+          </w:pPr>
+          <w:hyperlink w:anchor="_Toc99794550" w:history="1">
+            <w:r>
+              <w:rPr>
+                <w:rStyle w:val="Hyperlink"/>
+                <w:noProof/>
+              </w:rPr>
+              <w:t>Adjacency Matrix</w:t>
+            </w:r>
+            <w:r>
+              <w:rPr>
+                <w:noProof/>
+                <w:webHidden/>
+              </w:rPr>
+              <w:tab/>
+            </w:r>
+            <w:r>
+              <w:rPr>
+                <w:noProof/>
+                <w:webHidden/>
+              </w:rPr>
+              <w:fldChar w:fldCharType="begin"/>
+            </w:r>
+            <w:r>
+              <w:rPr>
+                <w:noProof/>
+                <w:webHidden/>
+              </w:rPr>
+              <w:instrText xml:space="preserve"> PAGEREF _Toc99794550 \h </w:instrText>
+            </w:r>
+            <w:r>
+              <w:rPr>
+                <w:noProof/>
+                <w:webHidden/>
+              </w:rPr>
+            </w:r>
+            <w:r>
+              <w:rPr>
+                <w:noProof/>
+                <w:webHidden/>
+              </w:rPr>
+              <w:fldChar w:fldCharType="separate"/>
+            </w:r>
+            <w:r>
+              <w:rPr>
+                <w:noProof/>
+                <w:webHidden/>
+              </w:rPr>
+              <w:t>6</w:t>
+            </w:r>
+            <w:r>
+              <w:rPr>
+                <w:noProof/>
+                <w:webHidden/>
+              </w:rPr>
+              <w:fldChar w:fldCharType="end"/>
+            </w:r>
+          </w:hyperlink>
+        </w:p>
+        <w:p>
+          <w:pPr>
+            <w:pStyle w:val="TOC2"/>
+            <w:tabs>
+              <w:tab w:val="right" w:leader="dot" w:pos="9016"/>
+            </w:tabs>
+            <w:rPr>
+              <w:rFonts w:eastAsiaTheme="minorEastAsia"/>
+              <w:noProof/>
+              <w:lang w:eastAsia="en-GB"/>
+            </w:rPr>
+          </w:pPr>
+          <w:hyperlink w:anchor="_Toc99794551" w:history="1">
+            <w:r>
+              <w:rPr>
+                <w:rStyle w:val="Hyperlink"/>
+                <w:noProof/>
+              </w:rPr>
+              <w:t>Isomorphism</w:t>
+            </w:r>
+            <w:r>
+              <w:rPr>
+                <w:noProof/>
+                <w:webHidden/>
+              </w:rPr>
+              <w:tab/>
+            </w:r>
+            <w:r>
+              <w:rPr>
+                <w:noProof/>
+                <w:webHidden/>
+              </w:rPr>
+              <w:fldChar w:fldCharType="begin"/>
+            </w:r>
+            <w:r>
+              <w:rPr>
+                <w:noProof/>
+                <w:webHidden/>
+              </w:rPr>
+              <w:instrText xml:space="preserve"> PAGEREF _Toc99794551 \h </w:instrText>
+            </w:r>
+            <w:r>
+              <w:rPr>
+                <w:noProof/>
+                <w:webHidden/>
+              </w:rPr>
+            </w:r>
+            <w:r>
+              <w:rPr>
+                <w:noProof/>
+                <w:webHidden/>
+              </w:rPr>
+              <w:fldChar w:fldCharType="separate"/>
+            </w:r>
+            <w:r>
+              <w:rPr>
+                <w:noProof/>
+                <w:webHidden/>
+              </w:rPr>
+              <w:t>7</w:t>
+            </w:r>
+            <w:r>
+              <w:rPr>
+                <w:noProof/>
+                <w:webHidden/>
+              </w:rPr>
+              <w:fldChar w:fldCharType="end"/>
+            </w:r>
+          </w:hyperlink>
+        </w:p>
+        <w:p>
+          <w:pPr>
+            <w:pStyle w:val="TOC2"/>
+            <w:tabs>
+              <w:tab w:val="right" w:leader="dot" w:pos="9016"/>
+            </w:tabs>
+            <w:rPr>
+              <w:rFonts w:eastAsiaTheme="minorEastAsia"/>
+              <w:noProof/>
+              <w:lang w:eastAsia="en-GB"/>
+            </w:rPr>
+          </w:pPr>
+          <w:hyperlink w:anchor="_Toc99794552" w:history="1">
+            <w:r>
+              <w:rPr>
+                <w:rStyle w:val="Hyperlink"/>
+                <w:noProof/>
+              </w:rPr>
+              <w:t>Euler’s Analysis of Seven Bridges of Königsberg</w:t>
+            </w:r>
+            <w:r>
+              <w:rPr>
+                <w:noProof/>
+                <w:webHidden/>
+              </w:rPr>
+              <w:tab/>
+            </w:r>
+            <w:r>
+              <w:rPr>
+                <w:noProof/>
+                <w:webHidden/>
+              </w:rPr>
+              <w:fldChar w:fldCharType="begin"/>
+            </w:r>
+            <w:r>
+              <w:rPr>
+                <w:noProof/>
+                <w:webHidden/>
+              </w:rPr>
+              <w:instrText xml:space="preserve"> PAGEREF _Toc99794552 \h </w:instrText>
+            </w:r>
+            <w:r>
+              <w:rPr>
+                <w:noProof/>
+                <w:webHidden/>
+              </w:rPr>
+            </w:r>
+            <w:r>
+              <w:rPr>
+                <w:noProof/>
+                <w:webHidden/>
+              </w:rPr>
+              <w:fldChar w:fldCharType="separate"/>
+            </w:r>
+            <w:r>
+              <w:rPr>
+                <w:noProof/>
+                <w:webHidden/>
+              </w:rPr>
+              <w:t>7</w:t>
             </w:r>
             <w:r>
               <w:rPr>
@@ -672,13 +1092,13 @@
               <w:lang w:eastAsia="en-GB"/>
             </w:rPr>
           </w:pPr>
-          <w:hyperlink w:anchor="_Toc99728883" w:history="1">
+          <w:hyperlink w:anchor="_Toc99794553" w:history="1">
             <w:r>
               <w:rPr>
                 <w:rStyle w:val="Hyperlink"/>
                 <w:noProof/>
               </w:rPr>
-              <w:t>Introduction to graph theory</w:t>
+              <w:t>Graph Colouring</w:t>
             </w:r>
             <w:r>
               <w:rPr>
@@ -699,7 +1119,7 @@
                 <w:noProof/>
                 <w:webHidden/>
               </w:rPr>
-              <w:instrText xml:space="preserve"> PAGEREF _Toc99728883 \h </w:instrText>
+              <w:instrText xml:space="preserve"> PAGEREF _Toc99794553 \h </w:instrText>
             </w:r>
             <w:r>
               <w:rPr>
@@ -719,7 +1139,147 @@
                 <w:noProof/>
                 <w:webHidden/>
               </w:rPr>
-              <w:t>3</w:t>
+              <w:t>8</w:t>
+            </w:r>
+            <w:r>
+              <w:rPr>
+                <w:noProof/>
+                <w:webHidden/>
+              </w:rPr>
+              <w:fldChar w:fldCharType="end"/>
+            </w:r>
+          </w:hyperlink>
+        </w:p>
+        <w:p>
+          <w:pPr>
+            <w:pStyle w:val="TOC1"/>
+            <w:tabs>
+              <w:tab w:val="right" w:leader="dot" w:pos="9016"/>
+            </w:tabs>
+            <w:rPr>
+              <w:rFonts w:eastAsiaTheme="minorEastAsia"/>
+              <w:noProof/>
+              <w:lang w:eastAsia="en-GB"/>
+            </w:rPr>
+          </w:pPr>
+          <w:hyperlink w:anchor="_Toc99794554" w:history="1">
+            <w:r>
+              <w:rPr>
+                <w:rStyle w:val="Hyperlink"/>
+                <w:noProof/>
+              </w:rPr>
+              <w:t>Some popular lemmas in graph theory</w:t>
+            </w:r>
+            <w:r>
+              <w:rPr>
+                <w:noProof/>
+                <w:webHidden/>
+              </w:rPr>
+              <w:tab/>
+            </w:r>
+            <w:r>
+              <w:rPr>
+                <w:noProof/>
+                <w:webHidden/>
+              </w:rPr>
+              <w:fldChar w:fldCharType="begin"/>
+            </w:r>
+            <w:r>
+              <w:rPr>
+                <w:noProof/>
+                <w:webHidden/>
+              </w:rPr>
+              <w:instrText xml:space="preserve"> PAGEREF _Toc99794554 \h </w:instrText>
+            </w:r>
+            <w:r>
+              <w:rPr>
+                <w:noProof/>
+                <w:webHidden/>
+              </w:rPr>
+            </w:r>
+            <w:r>
+              <w:rPr>
+                <w:noProof/>
+                <w:webHidden/>
+              </w:rPr>
+              <w:fldChar w:fldCharType="separate"/>
+            </w:r>
+            <w:r>
+              <w:rPr>
+                <w:noProof/>
+                <w:webHidden/>
+              </w:rPr>
+              <w:t>9</w:t>
+            </w:r>
+            <w:r>
+              <w:rPr>
+                <w:noProof/>
+                <w:webHidden/>
+              </w:rPr>
+              <w:fldChar w:fldCharType="end"/>
+            </w:r>
+          </w:hyperlink>
+        </w:p>
+        <w:p>
+          <w:pPr>
+            <w:pStyle w:val="TOC1"/>
+            <w:tabs>
+              <w:tab w:val="right" w:leader="dot" w:pos="9016"/>
+            </w:tabs>
+            <w:rPr>
+              <w:rFonts w:eastAsiaTheme="minorEastAsia"/>
+              <w:noProof/>
+              <w:lang w:eastAsia="en-GB"/>
+            </w:rPr>
+          </w:pPr>
+          <w:hyperlink w:anchor="_Toc99794555" w:history="1">
+            <w:r>
+              <w:rPr>
+                <w:rStyle w:val="Hyperlink"/>
+                <w:noProof/>
+              </w:rPr>
+              <w:t>Introduction to network theory</w:t>
+            </w:r>
+            <w:r>
+              <w:rPr>
+                <w:noProof/>
+                <w:webHidden/>
+              </w:rPr>
+              <w:tab/>
+            </w:r>
+            <w:r>
+              <w:rPr>
+                <w:noProof/>
+                <w:webHidden/>
+              </w:rPr>
+              <w:fldChar w:fldCharType="begin"/>
+            </w:r>
+            <w:r>
+              <w:rPr>
+                <w:noProof/>
+                <w:webHidden/>
+              </w:rPr>
+              <w:instrText xml:space="preserve"> PAGEREF _Toc99794555 \h </w:instrText>
+            </w:r>
+            <w:r>
+              <w:rPr>
+                <w:noProof/>
+                <w:webHidden/>
+              </w:rPr>
+            </w:r>
+            <w:r>
+              <w:rPr>
+                <w:noProof/>
+                <w:webHidden/>
+              </w:rPr>
+              <w:fldChar w:fldCharType="separate"/>
+            </w:r>
+            <w:r>
+              <w:rPr>
+                <w:noProof/>
+                <w:webHidden/>
+              </w:rPr>
+              <w:t>10</w:t>
             </w:r>
             <w:r>
               <w:rPr>
@@ -742,13 +1302,13 @@
               <w:lang w:eastAsia="en-GB"/>
             </w:rPr>
           </w:pPr>
-          <w:hyperlink w:anchor="_Toc99728884" w:history="1">
+          <w:hyperlink w:anchor="_Toc99794556" w:history="1">
             <w:r>
               <w:rPr>
                 <w:rStyle w:val="Hyperlink"/>
                 <w:noProof/>
               </w:rPr>
-              <w:t>Different kinds of graphs</w:t>
+              <w:t>Some puzzles which use the application of graph theory</w:t>
             </w:r>
             <w:r>
               <w:rPr>
@@ -769,7 +1329,7 @@
                 <w:noProof/>
                 <w:webHidden/>
               </w:rPr>
-              <w:instrText xml:space="preserve"> PAGEREF _Toc99728884 \h </w:instrText>
+              <w:instrText xml:space="preserve"> PAGEREF _Toc99794556 \h </w:instrText>
             </w:r>
             <w:r>
               <w:rPr>
@@ -789,7 +1349,7 @@
                 <w:noProof/>
                 <w:webHidden/>
               </w:rPr>
-              <w:t>3</w:t>
+              <w:t>10</w:t>
             </w:r>
             <w:r>
               <w:rPr>
@@ -812,13 +1372,13 @@
               <w:lang w:eastAsia="en-GB"/>
             </w:rPr>
           </w:pPr>
-          <w:hyperlink w:anchor="_Toc99728885" w:history="1">
+          <w:hyperlink w:anchor="_Toc99794557" w:history="1">
             <w:r>
               <w:rPr>
                 <w:rStyle w:val="Hyperlink"/>
                 <w:noProof/>
               </w:rPr>
-              <w:t>Some formulas</w:t>
+              <w:t>Network Analysis</w:t>
             </w:r>
             <w:r>
               <w:rPr>
@@ -839,7 +1399,7 @@
                 <w:noProof/>
                 <w:webHidden/>
               </w:rPr>
-              <w:instrText xml:space="preserve"> PAGEREF _Toc99728885 \h </w:instrText>
+              <w:instrText xml:space="preserve"> PAGEREF _Toc99794557 \h </w:instrText>
             </w:r>
             <w:r>
               <w:rPr>
@@ -859,7 +1419,7 @@
                 <w:noProof/>
                 <w:webHidden/>
               </w:rPr>
-              <w:t>5</w:t>
+              <w:t>10</w:t>
             </w:r>
             <w:r>
               <w:rPr>
@@ -882,13 +1442,13 @@
               <w:lang w:eastAsia="en-GB"/>
             </w:rPr>
           </w:pPr>
-          <w:hyperlink w:anchor="_Toc99728886" w:history="1">
+          <w:hyperlink w:anchor="_Toc99794558" w:history="1">
             <w:r>
               <w:rPr>
                 <w:rStyle w:val="Hyperlink"/>
                 <w:noProof/>
               </w:rPr>
-              <w:t>Centrality</w:t>
+              <w:t>Bootstrap Percolation</w:t>
             </w:r>
             <w:r>
               <w:rPr>
@@ -909,7 +1469,7 @@
                 <w:noProof/>
                 <w:webHidden/>
               </w:rPr>
-              <w:instrText xml:space="preserve"> PAGEREF _Toc99728886 \h </w:instrText>
+              <w:instrText xml:space="preserve"> PAGEREF _Toc99794558 \h </w:instrText>
             </w:r>
             <w:r>
               <w:rPr>
@@ -929,7 +1489,7 @@
                 <w:noProof/>
                 <w:webHidden/>
               </w:rPr>
-              <w:t>5</w:t>
+              <w:t>10</w:t>
             </w:r>
             <w:r>
               <w:rPr>
@@ -952,13 +1512,13 @@
               <w:lang w:eastAsia="en-GB"/>
             </w:rPr>
           </w:pPr>
-          <w:hyperlink w:anchor="_Toc99728887" w:history="1">
+          <w:hyperlink w:anchor="_Toc99794559" w:history="1">
             <w:r>
               <w:rPr>
                 <w:rStyle w:val="Hyperlink"/>
                 <w:noProof/>
               </w:rPr>
-              <w:t>Adjacency Matrix</w:t>
+              <w:t>Majority Bootstrap Percolation</w:t>
             </w:r>
             <w:r>
               <w:rPr>
@@ -979,7 +1539,7 @@
                 <w:noProof/>
                 <w:webHidden/>
               </w:rPr>
-              <w:instrText xml:space="preserve"> PAGEREF _Toc99728887 \h </w:instrText>
+              <w:instrText xml:space="preserve"> PAGEREF _Toc99794559 \h </w:instrText>
             </w:r>
             <w:r>
               <w:rPr>
@@ -999,7 +1559,7 @@
                 <w:noProof/>
                 <w:webHidden/>
               </w:rPr>
-              <w:t>6</w:t>
+              <w:t>10</w:t>
             </w:r>
             <w:r>
               <w:rPr>
@@ -1022,13 +1582,13 @@
               <w:lang w:eastAsia="en-GB"/>
             </w:rPr>
           </w:pPr>
-          <w:hyperlink w:anchor="_Toc99728888" w:history="1">
+          <w:hyperlink w:anchor="_Toc99794560" w:history="1">
             <w:r>
               <w:rPr>
                 <w:rStyle w:val="Hyperlink"/>
                 <w:noProof/>
               </w:rPr>
-              <w:t>Isomorphism</w:t>
+              <w:t>Proof for max number of edges theorem.</w:t>
             </w:r>
             <w:r>
               <w:rPr>
@@ -1049,7 +1609,7 @@
                 <w:noProof/>
                 <w:webHidden/>
               </w:rPr>
-              <w:instrText xml:space="preserve"> PAGEREF _Toc99728888 \h </w:instrText>
+              <w:instrText xml:space="preserve"> PAGEREF _Toc99794560 \h </w:instrText>
             </w:r>
             <w:r>
               <w:rPr>
@@ -1069,77 +1629,7 @@
                 <w:noProof/>
                 <w:webHidden/>
               </w:rPr>
-              <w:t>7</w:t>
-            </w:r>
-            <w:r>
-              <w:rPr>
-                <w:noProof/>
-                <w:webHidden/>
-              </w:rPr>
-              <w:fldChar w:fldCharType="end"/>
-            </w:r>
-          </w:hyperlink>
-        </w:p>
-        <w:p>
-          <w:pPr>
-            <w:pStyle w:val="TOC2"/>
-            <w:tabs>
-              <w:tab w:val="right" w:leader="dot" w:pos="9016"/>
-            </w:tabs>
-            <w:rPr>
-              <w:rFonts w:eastAsiaTheme="minorEastAsia"/>
-              <w:noProof/>
-              <w:lang w:eastAsia="en-GB"/>
-            </w:rPr>
-          </w:pPr>
-          <w:hyperlink w:anchor="_Toc99728889" w:history="1">
-            <w:r>
-              <w:rPr>
-                <w:rStyle w:val="Hyperlink"/>
-                <w:noProof/>
-              </w:rPr>
-              <w:t>Euler’s Analysis of Seven Bridges of Königsberg</w:t>
-            </w:r>
-            <w:r>
-              <w:rPr>
-                <w:noProof/>
-                <w:webHidden/>
-              </w:rPr>
-              <w:tab/>
-            </w:r>
-            <w:r>
-              <w:rPr>
-                <w:noProof/>
-                <w:webHidden/>
-              </w:rPr>
-              <w:fldChar w:fldCharType="begin"/>
-            </w:r>
-            <w:r>
-              <w:rPr>
-                <w:noProof/>
-                <w:webHidden/>
-              </w:rPr>
-              <w:instrText xml:space="preserve"> PAGEREF _Toc99728889 \h </w:instrText>
-            </w:r>
-            <w:r>
-              <w:rPr>
-                <w:noProof/>
-                <w:webHidden/>
-              </w:rPr>
-            </w:r>
-            <w:r>
-              <w:rPr>
-                <w:noProof/>
-                <w:webHidden/>
-              </w:rPr>
-              <w:fldChar w:fldCharType="separate"/>
-            </w:r>
-            <w:r>
-              <w:rPr>
-                <w:noProof/>
-                <w:webHidden/>
-              </w:rPr>
-              <w:t>7</w:t>
+              <w:t>11</w:t>
             </w:r>
             <w:r>
               <w:rPr>
@@ -1162,13 +1652,13 @@
               <w:lang w:eastAsia="en-GB"/>
             </w:rPr>
           </w:pPr>
-          <w:hyperlink w:anchor="_Toc99728890" w:history="1">
+          <w:hyperlink w:anchor="_Toc99794561" w:history="1">
             <w:r>
               <w:rPr>
                 <w:rStyle w:val="Hyperlink"/>
                 <w:noProof/>
               </w:rPr>
-              <w:t>Graph Colouring</w:t>
+              <w:t>Code Analysis</w:t>
             </w:r>
             <w:r>
               <w:rPr>
@@ -1189,7 +1679,7 @@
                 <w:noProof/>
                 <w:webHidden/>
               </w:rPr>
-              <w:instrText xml:space="preserve"> PAGEREF _Toc99728890 \h </w:instrText>
+              <w:instrText xml:space="preserve"> PAGEREF _Toc99794561 \h </w:instrText>
             </w:r>
             <w:r>
               <w:rPr>
@@ -1209,7 +1699,7 @@
                 <w:noProof/>
                 <w:webHidden/>
               </w:rPr>
-              <w:t>8</w:t>
+              <w:t>14</w:t>
             </w:r>
             <w:r>
               <w:rPr>
@@ -1232,13 +1722,13 @@
               <w:lang w:eastAsia="en-GB"/>
             </w:rPr>
           </w:pPr>
-          <w:hyperlink w:anchor="_Toc99728891" w:history="1">
+          <w:hyperlink w:anchor="_Toc99794562" w:history="1">
             <w:r>
               <w:rPr>
                 <w:rStyle w:val="Hyperlink"/>
                 <w:noProof/>
               </w:rPr>
-              <w:t>Some popular lemmas in graph theory</w:t>
+              <w:t>Interesting insights</w:t>
             </w:r>
             <w:r>
               <w:rPr>
@@ -1259,7 +1749,7 @@
                 <w:noProof/>
                 <w:webHidden/>
               </w:rPr>
-              <w:instrText xml:space="preserve"> PAGEREF _Toc99728891 \h </w:instrText>
+              <w:instrText xml:space="preserve"> PAGEREF _Toc99794562 \h </w:instrText>
             </w:r>
             <w:r>
               <w:rPr>
@@ -1279,7 +1769,7 @@
                 <w:noProof/>
                 <w:webHidden/>
               </w:rPr>
-              <w:t>9</w:t>
+              <w:t>15</w:t>
             </w:r>
             <w:r>
               <w:rPr>
@@ -1302,13 +1792,13 @@
               <w:lang w:eastAsia="en-GB"/>
             </w:rPr>
           </w:pPr>
-          <w:hyperlink w:anchor="_Toc99728892" w:history="1">
+          <w:hyperlink w:anchor="_Toc99794563" w:history="1">
             <w:r>
               <w:rPr>
                 <w:rStyle w:val="Hyperlink"/>
                 <w:noProof/>
               </w:rPr>
-              <w:t>Introduction to network theory</w:t>
+              <w:t>Appendix</w:t>
             </w:r>
             <w:r>
               <w:rPr>
@@ -1329,7 +1819,7 @@
                 <w:noProof/>
                 <w:webHidden/>
               </w:rPr>
-              <w:instrText xml:space="preserve"> PAGEREF _Toc99728892 \h </w:instrText>
+              <w:instrText xml:space="preserve"> PAGEREF _Toc99794563 \h </w:instrText>
             </w:r>
             <w:r>
               <w:rPr>
@@ -1349,77 +1839,7 @@
                 <w:noProof/>
                 <w:webHidden/>
               </w:rPr>
-              <w:t>10</w:t>
-            </w:r>
-            <w:r>
-              <w:rPr>
-                <w:noProof/>
-                <w:webHidden/>
-              </w:rPr>
-              <w:fldChar w:fldCharType="end"/>
-            </w:r>
-          </w:hyperlink>
-        </w:p>
-        <w:p>
-          <w:pPr>
-            <w:pStyle w:val="TOC2"/>
-            <w:tabs>
-              <w:tab w:val="right" w:leader="dot" w:pos="9016"/>
-            </w:tabs>
-            <w:rPr>
-              <w:rFonts w:eastAsiaTheme="minorEastAsia"/>
-              <w:noProof/>
-              <w:lang w:eastAsia="en-GB"/>
-            </w:rPr>
-          </w:pPr>
-          <w:hyperlink w:anchor="_Toc99728893" w:history="1">
-            <w:r>
-              <w:rPr>
-                <w:rStyle w:val="Hyperlink"/>
-                <w:noProof/>
-              </w:rPr>
-              <w:t>Some puzzles which use the application of graph theory</w:t>
-            </w:r>
-            <w:r>
-              <w:rPr>
-                <w:noProof/>
-                <w:webHidden/>
-              </w:rPr>
-              <w:tab/>
-            </w:r>
-            <w:r>
-              <w:rPr>
-                <w:noProof/>
-                <w:webHidden/>
-              </w:rPr>
-              <w:fldChar w:fldCharType="begin"/>
-            </w:r>
-            <w:r>
-              <w:rPr>
-                <w:noProof/>
-                <w:webHidden/>
-              </w:rPr>
-              <w:instrText xml:space="preserve"> PAGEREF _Toc99728893 \h </w:instrText>
-            </w:r>
-            <w:r>
-              <w:rPr>
-                <w:noProof/>
-                <w:webHidden/>
-              </w:rPr>
-            </w:r>
-            <w:r>
-              <w:rPr>
-                <w:noProof/>
-                <w:webHidden/>
-              </w:rPr>
-              <w:fldChar w:fldCharType="separate"/>
-            </w:r>
-            <w:r>
-              <w:rPr>
-                <w:noProof/>
-                <w:webHidden/>
-              </w:rPr>
-              <w:t>10</w:t>
+              <w:t>16</w:t>
             </w:r>
             <w:r>
               <w:rPr>
@@ -1442,13 +1862,13 @@
               <w:lang w:eastAsia="en-GB"/>
             </w:rPr>
           </w:pPr>
-          <w:hyperlink w:anchor="_Toc99728894" w:history="1">
+          <w:hyperlink w:anchor="_Toc99794564" w:history="1">
             <w:r>
               <w:rPr>
                 <w:rStyle w:val="Hyperlink"/>
                 <w:noProof/>
               </w:rPr>
-              <w:t>Network Analysis</w:t>
+              <w:t>Conclusion</w:t>
             </w:r>
             <w:r>
               <w:rPr>
@@ -1469,7 +1889,7 @@
                 <w:noProof/>
                 <w:webHidden/>
               </w:rPr>
-              <w:instrText xml:space="preserve"> PAGEREF _Toc99728894 \h </w:instrText>
+              <w:instrText xml:space="preserve"> PAGEREF _Toc99794564 \h </w:instrText>
             </w:r>
             <w:r>
               <w:rPr>
@@ -1489,7 +1909,7 @@
                 <w:noProof/>
                 <w:webHidden/>
               </w:rPr>
-              <w:t>10</w:t>
+              <w:t>19</w:t>
             </w:r>
             <w:r>
               <w:rPr>
@@ -1512,13 +1932,13 @@
               <w:lang w:eastAsia="en-GB"/>
             </w:rPr>
           </w:pPr>
-          <w:hyperlink w:anchor="_Toc99728895" w:history="1">
+          <w:hyperlink w:anchor="_Toc99794565" w:history="1">
             <w:r>
               <w:rPr>
                 <w:rStyle w:val="Hyperlink"/>
                 <w:noProof/>
               </w:rPr>
-              <w:t>Bootstrap Percolation</w:t>
+              <w:t>Glossary</w:t>
             </w:r>
             <w:r>
               <w:rPr>
@@ -1539,7 +1959,7 @@
                 <w:noProof/>
                 <w:webHidden/>
               </w:rPr>
-              <w:instrText xml:space="preserve"> PAGEREF _Toc99728895 \h </w:instrText>
+              <w:instrText xml:space="preserve"> PAGEREF _Toc99794565 \h </w:instrText>
             </w:r>
             <w:r>
               <w:rPr>
@@ -1559,7 +1979,7 @@
                 <w:noProof/>
                 <w:webHidden/>
               </w:rPr>
-              <w:t>10</w:t>
+              <w:t>20</w:t>
             </w:r>
             <w:r>
               <w:rPr>
@@ -1582,13 +2002,13 @@
               <w:lang w:eastAsia="en-GB"/>
             </w:rPr>
           </w:pPr>
-          <w:hyperlink w:anchor="_Toc99728896" w:history="1">
+          <w:hyperlink w:anchor="_Toc99794566" w:history="1">
             <w:r>
               <w:rPr>
                 <w:rStyle w:val="Hyperlink"/>
                 <w:noProof/>
               </w:rPr>
-              <w:t>Majority Bootstrap Percolation</w:t>
+              <w:t>References</w:t>
             </w:r>
             <w:r>
               <w:rPr>
@@ -1609,7 +2029,7 @@
                 <w:noProof/>
                 <w:webHidden/>
               </w:rPr>
-              <w:instrText xml:space="preserve"> PAGEREF _Toc99728896 \h </w:instrText>
+              <w:instrText xml:space="preserve"> PAGEREF _Toc99794566 \h </w:instrText>
             </w:r>
             <w:r>
               <w:rPr>
@@ -1629,77 +2049,7 @@
                 <w:noProof/>
                 <w:webHidden/>
               </w:rPr>
-              <w:t>10</w:t>
-            </w:r>
-            <w:r>
-              <w:rPr>
-                <w:noProof/>
-                <w:webHidden/>
-              </w:rPr>
-              <w:fldChar w:fldCharType="end"/>
-            </w:r>
-          </w:hyperlink>
-        </w:p>
-        <w:p>
-          <w:pPr>
-            <w:pStyle w:val="TOC1"/>
-            <w:tabs>
-              <w:tab w:val="right" w:leader="dot" w:pos="9016"/>
-            </w:tabs>
-            <w:rPr>
-              <w:rFonts w:eastAsiaTheme="minorEastAsia"/>
-              <w:noProof/>
-              <w:lang w:eastAsia="en-GB"/>
-            </w:rPr>
-          </w:pPr>
-          <w:hyperlink w:anchor="_Toc99728897" w:history="1">
-            <w:r>
-              <w:rPr>
-                <w:rStyle w:val="Hyperlink"/>
-                <w:noProof/>
-              </w:rPr>
-              <w:t>Proof for max number of edges theorem.</w:t>
-            </w:r>
-            <w:r>
-              <w:rPr>
-                <w:noProof/>
-                <w:webHidden/>
-              </w:rPr>
-              <w:tab/>
-            </w:r>
-            <w:r>
-              <w:rPr>
-                <w:noProof/>
-                <w:webHidden/>
-              </w:rPr>
-              <w:fldChar w:fldCharType="begin"/>
-            </w:r>
-            <w:r>
-              <w:rPr>
-                <w:noProof/>
-                <w:webHidden/>
-              </w:rPr>
-              <w:instrText xml:space="preserve"> PAGEREF _Toc99728897 \h </w:instrText>
-            </w:r>
-            <w:r>
-              <w:rPr>
-                <w:noProof/>
-                <w:webHidden/>
-              </w:rPr>
-            </w:r>
-            <w:r>
-              <w:rPr>
-                <w:noProof/>
-                <w:webHidden/>
-              </w:rPr>
-              <w:fldChar w:fldCharType="separate"/>
-            </w:r>
-            <w:r>
-              <w:rPr>
-                <w:noProof/>
-                <w:webHidden/>
-              </w:rPr>
-              <w:t>11</w:t>
+              <w:t>21</w:t>
             </w:r>
             <w:r>
               <w:rPr>
@@ -1742,39 +2092,23 @@
       </w:r>
     </w:p>
     <w:p>
+      <w:r>
+        <w:lastRenderedPageBreak/>
+        <w:t xml:space="preserve">A network where each vertex represents a person and their opinion, the edge joining two vertices is a relationship between two individuals. It plays an important role in influencing the decisions people make and acts as a medium for the spread of information and ideas. </w:t>
+      </w:r>
+    </w:p>
+    <w:p>
       <w:pPr>
         <w:pStyle w:val="Heading1"/>
       </w:pPr>
-      <w:bookmarkStart w:id="1" w:name="_Toc99728878"/>
-      <w:r>
-        <w:lastRenderedPageBreak/>
-        <w:t>Opinion forming</w:t>
-      </w:r>
-      <w:r>
-        <w:t xml:space="preserve"> – A network theory problem.</w:t>
+      <w:bookmarkStart w:id="1" w:name="_Toc99794542"/>
+      <w:r>
+        <w:t>Beginning of O</w:t>
+      </w:r>
+      <w:r>
+        <w:t>pinion forming</w:t>
       </w:r>
       <w:bookmarkEnd w:id="1"/>
-      <w:r>
-        <w:t xml:space="preserve"> </w:t>
-      </w:r>
-    </w:p>
-    <w:p>
-      <w:r>
-        <w:t xml:space="preserve">A network where each vertex represents a person and their opinion, the edge joining two vertices is a relationship between two individuals. It plays an important role in influencing the decisions people make and acts as a medium for the spread of information and ideas. </w:t>
-      </w:r>
-    </w:p>
-    <w:p>
-      <w:pPr>
-        <w:pStyle w:val="Heading2"/>
-      </w:pPr>
-      <w:bookmarkStart w:id="2" w:name="_Toc99728879"/>
-      <w:r>
-        <w:t>Beginning of O</w:t>
-      </w:r>
-      <w:r>
-        <w:t>pinion forming</w:t>
-      </w:r>
-      <w:bookmarkEnd w:id="2"/>
     </w:p>
     <w:p>
       <w:pPr>
@@ -1823,31 +2157,31 @@
       <w:pPr>
         <w:pStyle w:val="Heading2"/>
       </w:pPr>
-      <w:bookmarkStart w:id="3" w:name="_Toc99728880"/>
+      <w:bookmarkStart w:id="2" w:name="_Toc99794543"/>
       <w:r>
         <w:t>Where has opinion forming been used before</w:t>
       </w:r>
+      <w:bookmarkEnd w:id="2"/>
+    </w:p>
+    <w:p/>
+    <w:p>
+      <w:pPr>
+        <w:pStyle w:val="Heading2"/>
+      </w:pPr>
+      <w:bookmarkStart w:id="3" w:name="_Toc99794544"/>
+      <w:r>
+        <w:t xml:space="preserve">Different </w:t>
+      </w:r>
+      <w:r>
+        <w:t>aspects</w:t>
+      </w:r>
+      <w:r>
+        <w:t xml:space="preserve"> of </w:t>
+      </w:r>
+      <w:r>
+        <w:t>Opinion forming</w:t>
+      </w:r>
       <w:bookmarkEnd w:id="3"/>
-    </w:p>
-    <w:p/>
-    <w:p>
-      <w:pPr>
-        <w:pStyle w:val="Heading2"/>
-      </w:pPr>
-      <w:bookmarkStart w:id="4" w:name="_Toc99728881"/>
-      <w:r>
-        <w:t xml:space="preserve">Different </w:t>
-      </w:r>
-      <w:r>
-        <w:t>aspects</w:t>
-      </w:r>
-      <w:r>
-        <w:t xml:space="preserve"> of </w:t>
-      </w:r>
-      <w:r>
-        <w:t>Opinion forming</w:t>
-      </w:r>
-      <w:bookmarkEnd w:id="4"/>
     </w:p>
     <w:p>
       <w:pPr>
@@ -1971,11 +2305,11 @@
       <w:pPr>
         <w:pStyle w:val="Heading2"/>
       </w:pPr>
-      <w:bookmarkStart w:id="5" w:name="_Toc99728882"/>
+      <w:bookmarkStart w:id="4" w:name="_Toc99794545"/>
       <w:r>
         <w:t>Agent based Models</w:t>
       </w:r>
-      <w:bookmarkEnd w:id="5"/>
+      <w:bookmarkEnd w:id="4"/>
     </w:p>
     <w:p>
       <w:pPr>
@@ -1989,11 +2323,11 @@
       <w:pPr>
         <w:pStyle w:val="Heading1"/>
       </w:pPr>
-      <w:bookmarkStart w:id="6" w:name="_Toc99728883"/>
+      <w:bookmarkStart w:id="5" w:name="_Toc99794546"/>
       <w:r>
         <w:t>Introduction to graph theory</w:t>
       </w:r>
-      <w:bookmarkEnd w:id="6"/>
+      <w:bookmarkEnd w:id="5"/>
       <w:r>
         <w:t xml:space="preserve"> </w:t>
       </w:r>
@@ -2263,11 +2597,11 @@
       <w:pPr>
         <w:pStyle w:val="Heading2"/>
       </w:pPr>
-      <w:bookmarkStart w:id="7" w:name="_Toc99728884"/>
+      <w:bookmarkStart w:id="6" w:name="_Toc99794547"/>
       <w:r>
         <w:t>Different kinds of graphs</w:t>
       </w:r>
-      <w:bookmarkEnd w:id="7"/>
+      <w:bookmarkEnd w:id="6"/>
     </w:p>
     <w:p>
       <w:pPr>
@@ -2639,12 +2973,12 @@
       <w:pPr>
         <w:pStyle w:val="Heading2"/>
       </w:pPr>
-      <w:bookmarkStart w:id="8" w:name="_Toc99728885"/>
+      <w:bookmarkStart w:id="7" w:name="_Toc99794548"/>
       <w:r>
         <w:lastRenderedPageBreak/>
         <w:t>Some formulas</w:t>
       </w:r>
-      <w:bookmarkEnd w:id="8"/>
+      <w:bookmarkEnd w:id="7"/>
     </w:p>
     <w:p>
       <w:r>
@@ -2963,11 +3297,11 @@
       <w:pPr>
         <w:pStyle w:val="Heading2"/>
       </w:pPr>
-      <w:bookmarkStart w:id="9" w:name="_Toc99728886"/>
+      <w:bookmarkStart w:id="8" w:name="_Toc99794549"/>
       <w:r>
         <w:t>Centrality</w:t>
       </w:r>
-      <w:bookmarkEnd w:id="9"/>
+      <w:bookmarkEnd w:id="8"/>
     </w:p>
     <w:p>
       <w:r>
@@ -3279,11 +3613,11 @@
       <w:pPr>
         <w:pStyle w:val="Heading2"/>
       </w:pPr>
-      <w:bookmarkStart w:id="10" w:name="_Toc99728887"/>
+      <w:bookmarkStart w:id="9" w:name="_Toc99794550"/>
       <w:r>
         <w:t>Adjacency Matrix</w:t>
       </w:r>
-      <w:bookmarkEnd w:id="10"/>
+      <w:bookmarkEnd w:id="9"/>
     </w:p>
     <w:p>
       <w:r>
@@ -3498,11 +3832,11 @@
       <w:pPr>
         <w:pStyle w:val="Heading2"/>
       </w:pPr>
-      <w:bookmarkStart w:id="11" w:name="_Toc99728888"/>
+      <w:bookmarkStart w:id="10" w:name="_Toc99794551"/>
       <w:r>
         <w:t>Isomorphism</w:t>
       </w:r>
-      <w:bookmarkEnd w:id="11"/>
+      <w:bookmarkEnd w:id="10"/>
     </w:p>
     <w:p>
       <w:r>
@@ -3660,7 +3994,7 @@
       <w:pPr>
         <w:pStyle w:val="Heading2"/>
       </w:pPr>
-      <w:bookmarkStart w:id="12" w:name="_Toc99728889"/>
+      <w:bookmarkStart w:id="11" w:name="_Toc99794552"/>
       <w:r>
         <w:t xml:space="preserve">Euler’s Analysis of Seven Bridges of </w:t>
       </w:r>
@@ -3668,7 +4002,7 @@
       <w:r>
         <w:t>Königsberg</w:t>
       </w:r>
-      <w:bookmarkEnd w:id="12"/>
+      <w:bookmarkEnd w:id="11"/>
       <w:proofErr w:type="spellEnd"/>
     </w:p>
     <w:p>
@@ -3975,11 +4309,11 @@
       <w:pPr>
         <w:pStyle w:val="Heading1"/>
       </w:pPr>
-      <w:bookmarkStart w:id="13" w:name="_Toc99728890"/>
+      <w:bookmarkStart w:id="12" w:name="_Toc99794553"/>
       <w:r>
         <w:t>Graph Colouring</w:t>
       </w:r>
-      <w:bookmarkEnd w:id="13"/>
+      <w:bookmarkEnd w:id="12"/>
     </w:p>
     <w:p>
       <w:pPr>
@@ -4210,11 +4544,11 @@
       <w:pPr>
         <w:pStyle w:val="Heading1"/>
       </w:pPr>
-      <w:bookmarkStart w:id="14" w:name="_Toc99728891"/>
+      <w:bookmarkStart w:id="13" w:name="_Toc99794554"/>
       <w:r>
         <w:t>Some popular lemmas in graph theory</w:t>
       </w:r>
-      <w:bookmarkEnd w:id="14"/>
+      <w:bookmarkEnd w:id="13"/>
     </w:p>
     <w:p>
       <w:pPr>
@@ -4347,12 +4681,12 @@
       <w:pPr>
         <w:pStyle w:val="Heading1"/>
       </w:pPr>
-      <w:bookmarkStart w:id="15" w:name="_Toc99728892"/>
+      <w:bookmarkStart w:id="14" w:name="_Toc99794555"/>
       <w:r>
         <w:lastRenderedPageBreak/>
         <w:t>Introduction to network theory</w:t>
       </w:r>
-      <w:bookmarkEnd w:id="15"/>
+      <w:bookmarkEnd w:id="14"/>
     </w:p>
     <w:p>
       <w:r>
@@ -4385,11 +4719,11 @@
       <w:pPr>
         <w:pStyle w:val="Heading2"/>
       </w:pPr>
-      <w:bookmarkStart w:id="16" w:name="_Toc99728893"/>
+      <w:bookmarkStart w:id="15" w:name="_Toc99794556"/>
       <w:r>
         <w:t>Some puzzles which use the application of graph theory</w:t>
       </w:r>
-      <w:bookmarkEnd w:id="16"/>
+      <w:bookmarkEnd w:id="15"/>
     </w:p>
     <w:p>
       <w:pPr>
@@ -4447,13 +4781,13 @@
     </w:p>
     <w:p>
       <w:pPr>
-        <w:pStyle w:val="Heading1"/>
-      </w:pPr>
-      <w:bookmarkStart w:id="17" w:name="_Toc99728894"/>
+        <w:pStyle w:val="Heading2"/>
+      </w:pPr>
+      <w:bookmarkStart w:id="16" w:name="_Toc99794557"/>
       <w:r>
         <w:t>Network Analysis</w:t>
       </w:r>
-      <w:bookmarkEnd w:id="17"/>
+      <w:bookmarkEnd w:id="16"/>
     </w:p>
     <w:p>
       <w:pPr>
@@ -4465,31 +4799,31 @@
     </w:p>
     <w:p>
       <w:pPr>
-        <w:pStyle w:val="Heading1"/>
-      </w:pPr>
-      <w:bookmarkStart w:id="18" w:name="_Toc99728895"/>
+        <w:pStyle w:val="Heading2"/>
+      </w:pPr>
+      <w:bookmarkStart w:id="17" w:name="_Toc99794558"/>
       <w:r>
         <w:t>Bootstrap Percolation</w:t>
       </w:r>
+      <w:bookmarkEnd w:id="17"/>
+      <w:r>
+        <w:t xml:space="preserve"> </w:t>
+      </w:r>
+    </w:p>
+    <w:p>
+      <w:r>
+        <w:t>In statistical mechanics, bootstrap percolation is a percolation process in which a random initial configuration of active cells is selected from a lattice or other space, and then cells with few active neighbours are successively removed from the active set until the system stabilizes. The order in which this removal occurs makes no difference to the final stable state. Bootstrap percolation can be interpreted as a cellular automaton, resembling Conway's Game of Life, in which live cells die when they have too few live neighbours. However, unlike Conway's Life, cells that have become dead never become alive again. [2]</w:t>
+      </w:r>
+    </w:p>
+    <w:p>
+      <w:pPr>
+        <w:pStyle w:val="Heading2"/>
+      </w:pPr>
+      <w:bookmarkStart w:id="18" w:name="_Toc99794559"/>
+      <w:r>
+        <w:t>Majority Bootstrap Percolation</w:t>
+      </w:r>
       <w:bookmarkEnd w:id="18"/>
-      <w:r>
-        <w:t xml:space="preserve"> </w:t>
-      </w:r>
-    </w:p>
-    <w:p>
-      <w:r>
-        <w:t>In statistical mechanics, bootstrap percolation is a percolation process in which a random initial configuration of active cells is selected from a lattice or other space, and then cells with few active neighbours are successively removed from the active set until the system stabilizes. The order in which this removal occurs makes no difference to the final stable state. Bootstrap percolation can be interpreted as a cellular automaton, resembling Conway's Game of Life, in which live cells die when they have too few live neighbours. However, unlike Conway's Life, cells that have become dead never become alive again. [2]</w:t>
-      </w:r>
-    </w:p>
-    <w:p>
-      <w:pPr>
-        <w:pStyle w:val="Heading1"/>
-      </w:pPr>
-      <w:bookmarkStart w:id="19" w:name="_Toc99728896"/>
-      <w:r>
-        <w:t>Majority Bootstrap Percolation</w:t>
-      </w:r>
-      <w:bookmarkEnd w:id="19"/>
     </w:p>
     <w:p>
       <w:r>
@@ -4501,14 +4835,14 @@
     </w:p>
     <w:p>
       <w:pPr>
-        <w:pStyle w:val="Heading1"/>
-      </w:pPr>
-      <w:bookmarkStart w:id="20" w:name="_Toc99728897"/>
+        <w:pStyle w:val="Heading2"/>
+      </w:pPr>
+      <w:bookmarkStart w:id="19" w:name="_Toc99794560"/>
       <w:r>
         <w:lastRenderedPageBreak/>
         <w:t>Proof for max number of edges theorem.</w:t>
       </w:r>
-      <w:bookmarkEnd w:id="20"/>
+      <w:bookmarkEnd w:id="19"/>
     </w:p>
     <w:p>
       <w:r>
@@ -5193,22 +5527,93 @@
       <w:pPr>
         <w:pStyle w:val="Heading1"/>
       </w:pPr>
+      <w:bookmarkStart w:id="20" w:name="_Toc99794561"/>
       <w:r>
         <w:lastRenderedPageBreak/>
         <w:t>Code Analysis</w:t>
       </w:r>
+      <w:bookmarkEnd w:id="20"/>
+    </w:p>
+    <w:p/>
+    <w:p>
+      <w:r>
+        <w:t>Imports and libraries</w:t>
+      </w:r>
+    </w:p>
+    <w:p>
+      <w:r>
+        <w:t>Colour vector</w:t>
+      </w:r>
+      <w:r>
+        <w:t xml:space="preserve"> list shortening which reduces time complexity</w:t>
+      </w:r>
+    </w:p>
+    <w:p>
+      <w:r>
+        <w:t>Graph vector list shortening which reduces the time complexity by calculating only the connected graphs</w:t>
+      </w:r>
+    </w:p>
+    <w:p>
+      <w:r>
+        <w:t xml:space="preserve">The output is saved as a csv file </w:t>
+      </w:r>
+    </w:p>
+    <w:p>
+      <w:r>
+        <w:t xml:space="preserve">The time for which the code runs for is calculated and the difference can be seen when n increases </w:t>
+      </w:r>
+    </w:p>
+    <w:p>
+      <w:r>
+        <w:t xml:space="preserve">Another </w:t>
+      </w:r>
+      <w:proofErr w:type="spellStart"/>
+      <w:r>
+        <w:t>jupyter</w:t>
+      </w:r>
+      <w:proofErr w:type="spellEnd"/>
+      <w:r>
+        <w:t xml:space="preserve"> notebook code has been imported from a GitHub repo to visualise all the graphs that can be made for an arbitrary n and out of all the possible ones, how many are connected and isomorphic respectively.</w:t>
+      </w:r>
+    </w:p>
+    <w:p>
+      <w:pPr>
+        <w:pStyle w:val="Heading1"/>
+      </w:pPr>
       <w:r>
         <w:br w:type="page"/>
       </w:r>
+      <w:bookmarkStart w:id="21" w:name="_Toc99794562"/>
+      <w:r>
+        <w:lastRenderedPageBreak/>
+        <w:t>Interesting insights</w:t>
+      </w:r>
+      <w:bookmarkEnd w:id="21"/>
+    </w:p>
+    <w:p/>
+    <w:p>
+      <w:pPr>
+        <w:rPr>
+          <w:b/>
+          <w:bCs/>
+          <w:sz w:val="24"/>
+          <w:szCs w:val="24"/>
+        </w:rPr>
+      </w:pPr>
+      <w:r>
+        <w:br w:type="page"/>
+      </w:r>
     </w:p>
     <w:p>
       <w:pPr>
         <w:pStyle w:val="Heading1"/>
       </w:pPr>
+      <w:bookmarkStart w:id="22" w:name="_Toc99794563"/>
       <w:r>
         <w:lastRenderedPageBreak/>
         <w:t>Appendix</w:t>
       </w:r>
+      <w:bookmarkEnd w:id="22"/>
     </w:p>
     <w:p/>
     <w:p>
@@ -5338,26 +5743,10 @@
     <w:p/>
     <w:p/>
     <w:p/>
-    <w:p/>
-    <w:p/>
-    <w:p/>
-    <w:p/>
-    <w:p/>
-    <w:p/>
-    <w:p/>
-    <w:p/>
-    <w:p>
-      <w:r>
-        <w:br w:type="page"/>
-      </w:r>
-    </w:p>
     <w:p>
       <w:r>
         <w:lastRenderedPageBreak/>
-        <w:t xml:space="preserve">All possible graphs with 4 </w:t>
-      </w:r>
-      <w:r>
-        <w:t>vertices</w:t>
+        <w:t>All possible graphs with 4 vertices</w:t>
       </w:r>
       <w:r>
         <w:rPr>
@@ -5416,13 +5805,7 @@
     <w:p/>
     <w:p>
       <w:r>
-        <w:t xml:space="preserve">Unique graphs with </w:t>
-      </w:r>
-      <w:r>
-        <w:t>4</w:t>
-      </w:r>
-      <w:r>
-        <w:t xml:space="preserve"> vertices</w:t>
+        <w:t>Unique graphs with 4 vertices</w:t>
       </w:r>
     </w:p>
     <w:p>
@@ -5486,13 +5869,7 @@
     <w:p>
       <w:r>
         <w:lastRenderedPageBreak/>
-        <w:t xml:space="preserve">All possible graphs with </w:t>
-      </w:r>
-      <w:r>
-        <w:t>5</w:t>
-      </w:r>
-      <w:r>
-        <w:t xml:space="preserve"> vertices</w:t>
+        <w:t>All possible graphs with 5 vertices</w:t>
       </w:r>
     </w:p>
     <w:p>
@@ -5553,13 +5930,7 @@
     <w:p/>
     <w:p>
       <w:r>
-        <w:t xml:space="preserve">Unique graphs with </w:t>
-      </w:r>
-      <w:r>
-        <w:t>5</w:t>
-      </w:r>
-      <w:r>
-        <w:t xml:space="preserve"> vertices</w:t>
+        <w:t>Unique graphs with 5 vertices</w:t>
       </w:r>
     </w:p>
     <w:p>
@@ -5619,30 +5990,16 @@
     </w:p>
     <w:p/>
     <w:p/>
-    <w:p/>
-    <w:p/>
-    <w:p/>
     <w:p>
       <w:pPr>
         <w:pStyle w:val="Heading1"/>
       </w:pPr>
-    </w:p>
-    <w:p>
-      <w:pPr>
-        <w:pStyle w:val="Heading1"/>
-      </w:pPr>
-      <w:r>
-        <w:br w:type="page"/>
-      </w:r>
-    </w:p>
-    <w:p>
-      <w:pPr>
-        <w:pStyle w:val="Heading1"/>
-      </w:pPr>
+      <w:bookmarkStart w:id="23" w:name="_Toc99794564"/>
       <w:r>
         <w:lastRenderedPageBreak/>
         <w:t>Conclusion</w:t>
       </w:r>
+      <w:bookmarkEnd w:id="23"/>
       <w:r>
         <w:br w:type="page"/>
       </w:r>
@@ -5651,10 +6008,12 @@
       <w:pPr>
         <w:pStyle w:val="Heading1"/>
       </w:pPr>
+      <w:bookmarkStart w:id="24" w:name="_Toc99794565"/>
       <w:r>
         <w:lastRenderedPageBreak/>
         <w:t>Glossary</w:t>
       </w:r>
+      <w:bookmarkEnd w:id="24"/>
     </w:p>
     <w:p>
       <w:r>
@@ -5803,10 +6162,12 @@
       <w:pPr>
         <w:pStyle w:val="Heading1"/>
       </w:pPr>
+      <w:bookmarkStart w:id="25" w:name="_Toc99794566"/>
       <w:r>
         <w:lastRenderedPageBreak/>
         <w:t>References</w:t>
       </w:r>
+      <w:bookmarkEnd w:id="25"/>
     </w:p>
     <w:p>
       <w:r>
@@ -5895,11 +6256,9 @@
       <w:r>
         <w:t xml:space="preserve">This project would investigate discovering, </w:t>
       </w:r>
-      <w:proofErr w:type="gramStart"/>
-      <w:r>
-        <w:t>classifying</w:t>
-      </w:r>
-      <w:proofErr w:type="gramEnd"/>
+      <w:r>
+        <w:t>classifying,</w:t>
+      </w:r>
       <w:r>
         <w:t xml:space="preserve"> and determining dynamics of graphs based on their initial configurations, either through theoretical or more exhaustive simulated results.</w:t>
       </w:r>
@@ -6981,7 +7340,6 @@
   <w:style w:type="character" w:default="1" w:styleId="DefaultParagraphFont">
     <w:name w:val="Default Paragraph Font"/>
     <w:uiPriority w:val="1"/>
-    <w:semiHidden/>
     <w:unhideWhenUsed/>
   </w:style>
   <w:style w:type="table" w:default="1" w:styleId="TableNormal">
@@ -7208,7 +7566,7 @@
   <w:docParts>
     <w:docPart>
       <w:docPartPr>
-        <w:name w:val="0D1A01C08A9B43AE91F0AE6594B6FF0C"/>
+        <w:name w:val="61EEAD83AC51461DB542184AAD260D20"/>
         <w:category>
           <w:name w:val="General"/>
           <w:gallery w:val="placeholder"/>
@@ -7219,12 +7577,12 @@
         <w:behaviors>
           <w:behavior w:val="content"/>
         </w:behaviors>
-        <w:guid w:val="{1E24DE0E-74C9-4DB5-B28A-96C46EB68654}"/>
+        <w:guid w:val="{CF2ACEF6-124A-41B0-934B-5669CAD4DC42}"/>
       </w:docPartPr>
       <w:docPartBody>
         <w:p>
           <w:pPr>
-            <w:pStyle w:val="0D1A01C08A9B43AE91F0AE6594B6FF0C"/>
+            <w:pStyle w:val="61EEAD83AC51461DB542184AAD260D20"/>
           </w:pPr>
           <w:r>
             <w:rPr>
@@ -7345,8 +7703,11 @@
     <w:rsidRoot w:val="00E221BC"/>
     <w:rsid w:val="00122C27"/>
     <w:rsid w:val="0048312C"/>
+    <w:rsid w:val="006E12AA"/>
+    <w:rsid w:val="009C26A9"/>
     <w:rsid w:val="00A70A39"/>
     <w:rsid w:val="00E221BC"/>
+    <w:rsid w:val="00E5641B"/>
   </w:rsids>
   <m:mathPr>
     <m:mathFont m:val="Cambria Math"/>
@@ -7799,6 +8160,18 @@
     <w:name w:val="0D1A01C08A9B43AE91F0AE6594B6FF0C"/>
     <w:rsid w:val="00E221BC"/>
   </w:style>
+  <w:style w:type="paragraph" w:customStyle="1" w:styleId="C27DD194298F4DBFB9871441C01E1787">
+    <w:name w:val="C27DD194298F4DBFB9871441C01E1787"/>
+    <w:rsid w:val="009C26A9"/>
+  </w:style>
+  <w:style w:type="paragraph" w:customStyle="1" w:styleId="B227658B1EE8494C9368B08299CDCAF1">
+    <w:name w:val="B227658B1EE8494C9368B08299CDCAF1"/>
+    <w:rsid w:val="009C26A9"/>
+  </w:style>
+  <w:style w:type="paragraph" w:customStyle="1" w:styleId="61EEAD83AC51461DB542184AAD260D20">
+    <w:name w:val="61EEAD83AC51461DB542184AAD260D20"/>
+    <w:rsid w:val="009C26A9"/>
+  </w:style>
 </w:styles>
 </file>
 

</xml_diff>